<commit_message>
finalized exp3, started exp4
</commit_message>
<xml_diff>
--- a/experiment3/experiment3.docx
+++ b/experiment3/experiment3.docx
@@ -13,6 +13,7 @@
           <w:szCs w:val="44"/>
         </w:rPr>
       </w:pPr>
+      <w:bookmarkStart w:id="0" w:name="OLE_LINK3"/>
       <w:r>
         <w:rPr>
           <w:rFonts w:ascii="Times New Roman" w:hAnsi="Times New Roman" w:cs="Times New Roman"/>
@@ -320,26 +321,48 @@
         <w:br w:type="page"/>
       </w:r>
     </w:p>
+    <w:bookmarkEnd w:id="0"/>
     <w:p>
-      <w:r>
-        <w:rPr>
+      <w:pPr>
+        <w:rPr>
+          <w:rFonts w:ascii="Times New Roman" w:hAnsi="Times New Roman" w:cs="Times New Roman"/>
+        </w:rPr>
+      </w:pPr>
+      <w:r>
+        <w:rPr>
+          <w:rFonts w:ascii="Times New Roman" w:hAnsi="Times New Roman" w:cs="Times New Roman"/>
           <w:b/>
         </w:rPr>
         <w:lastRenderedPageBreak/>
         <w:t>(2) Discussion</w:t>
       </w:r>
       <w:r>
+        <w:rPr>
+          <w:rFonts w:ascii="Times New Roman" w:hAnsi="Times New Roman" w:cs="Times New Roman"/>
+        </w:rPr>
         <w:t xml:space="preserve"> </w:t>
       </w:r>
     </w:p>
-    <w:p/>
     <w:p>
-      <w:r>
-        <w:rPr>
+      <w:pPr>
+        <w:rPr>
+          <w:rFonts w:ascii="Times New Roman" w:hAnsi="Times New Roman" w:cs="Times New Roman"/>
+        </w:rPr>
+      </w:pPr>
+    </w:p>
+    <w:p>
+      <w:pPr>
+        <w:rPr>
+          <w:rFonts w:ascii="Times New Roman" w:hAnsi="Times New Roman" w:cs="Times New Roman"/>
+        </w:rPr>
+      </w:pPr>
+      <w:r>
+        <w:rPr>
+          <w:rFonts w:ascii="Times New Roman" w:hAnsi="Times New Roman" w:cs="Times New Roman"/>
           <w:noProof/>
         </w:rPr>
         <w:drawing>
-          <wp:inline distT="0" distB="0" distL="0" distR="0">
+          <wp:inline distT="0" distB="0" distL="0" distR="0" wp14:anchorId="13A450D5" wp14:editId="21BDAF62">
             <wp:extent cx="5943600" cy="1496060"/>
             <wp:effectExtent l="0" t="0" r="0" b="2540"/>
             <wp:docPr id="9" name="Picture 9"/>
@@ -354,7 +377,7 @@
                     <pic:cNvPicPr/>
                   </pic:nvPicPr>
                   <pic:blipFill>
-                    <a:blip r:embed="rId4">
+                    <a:blip r:embed="rId5">
                       <a:extLst>
                         <a:ext uri="{28A0092B-C50C-407E-A947-70E740481C1C}">
                           <a14:useLocalDpi xmlns:a14="http://schemas.microsoft.com/office/drawing/2010/main" val="0"/>
@@ -382,186 +405,522 @@
       </w:r>
     </w:p>
     <w:p>
-      <w:r>
-        <w:rPr>
+      <w:pPr>
+        <w:rPr>
+          <w:rFonts w:ascii="Times New Roman" w:hAnsi="Times New Roman" w:cs="Times New Roman"/>
+        </w:rPr>
+      </w:pPr>
+      <w:r>
+        <w:rPr>
+          <w:rFonts w:ascii="Times New Roman" w:hAnsi="Times New Roman" w:cs="Times New Roman"/>
           <w:b/>
         </w:rPr>
-        <w:t xml:space="preserve">Figure 1: </w:t>
-      </w:r>
-      <w:r>
+        <w:t>Figure 1</w:t>
+      </w:r>
+      <w:r>
+        <w:rPr>
+          <w:rFonts w:ascii="Times New Roman" w:hAnsi="Times New Roman" w:cs="Times New Roman"/>
+          <w:vertAlign w:val="superscript"/>
+        </w:rPr>
+        <w:t>1</w:t>
+      </w:r>
+      <w:r>
+        <w:rPr>
+          <w:rFonts w:ascii="Times New Roman" w:hAnsi="Times New Roman" w:cs="Times New Roman"/>
+          <w:b/>
+        </w:rPr>
+        <w:t xml:space="preserve">: </w:t>
+      </w:r>
+      <w:r>
+        <w:rPr>
+          <w:rFonts w:ascii="Times New Roman" w:hAnsi="Times New Roman" w:cs="Times New Roman"/>
+        </w:rPr>
         <w:t>This is an image of the apparatus that we used for this experiment. We hung masses of various sizes on the string to measure the effect of applied force on the displacement of the comb from equilibrium. The photogate comb is attached to a glider which sits on an air track. The glider and comb weight 232.6 g together. The comb has 61 teeth that are each 2 mm wide with 2 mm gaps in between.</w:t>
       </w:r>
     </w:p>
-    <w:p/>
     <w:p>
-      <w:r>
+      <w:pPr>
+        <w:rPr>
+          <w:rFonts w:ascii="Times New Roman" w:hAnsi="Times New Roman" w:cs="Times New Roman"/>
+        </w:rPr>
+      </w:pPr>
+    </w:p>
+    <w:p>
+      <w:pPr>
+        <w:rPr>
+          <w:rFonts w:ascii="Times New Roman" w:hAnsi="Times New Roman" w:cs="Times New Roman"/>
+        </w:rPr>
+      </w:pPr>
+      <w:r>
+        <w:rPr>
+          <w:rFonts w:ascii="Times New Roman" w:hAnsi="Times New Roman" w:cs="Times New Roman"/>
+        </w:rPr>
         <w:t xml:space="preserve">Our photogate comb </w:t>
       </w:r>
       <w:r>
+        <w:rPr>
+          <w:rFonts w:ascii="Times New Roman" w:hAnsi="Times New Roman" w:cs="Times New Roman"/>
+        </w:rPr>
         <w:t>was lined up so that the photogates sensor would be positioned right in between the 30</w:t>
       </w:r>
       <w:r>
         <w:rPr>
+          <w:rFonts w:ascii="Times New Roman" w:hAnsi="Times New Roman" w:cs="Times New Roman"/>
           <w:vertAlign w:val="superscript"/>
         </w:rPr>
         <w:t>th</w:t>
       </w:r>
       <w:r>
+        <w:rPr>
+          <w:rFonts w:ascii="Times New Roman" w:hAnsi="Times New Roman" w:cs="Times New Roman"/>
+        </w:rPr>
         <w:t xml:space="preserve"> and 31</w:t>
       </w:r>
       <w:r>
         <w:rPr>
+          <w:rFonts w:ascii="Times New Roman" w:hAnsi="Times New Roman" w:cs="Times New Roman"/>
           <w:vertAlign w:val="superscript"/>
         </w:rPr>
         <w:t>st</w:t>
       </w:r>
       <w:r>
+        <w:rPr>
+          <w:rFonts w:ascii="Times New Roman" w:hAnsi="Times New Roman" w:cs="Times New Roman"/>
+        </w:rPr>
         <w:t xml:space="preserve"> tooth of the comb. More specifically, the sensor was at the right side of that gap, next to the 31</w:t>
       </w:r>
       <w:r>
         <w:rPr>
+          <w:rFonts w:ascii="Times New Roman" w:hAnsi="Times New Roman" w:cs="Times New Roman"/>
           <w:vertAlign w:val="superscript"/>
         </w:rPr>
         <w:t>st</w:t>
       </w:r>
       <w:r>
+        <w:rPr>
+          <w:rFonts w:ascii="Times New Roman" w:hAnsi="Times New Roman" w:cs="Times New Roman"/>
+        </w:rPr>
         <w:t xml:space="preserve"> tooth. This point is the middle of the comb, and it made sense to have this as the equilibrium point for the comb.</w:t>
       </w:r>
+      <w:r>
+        <w:rPr>
+          <w:rFonts w:ascii="Times New Roman" w:hAnsi="Times New Roman" w:cs="Times New Roman"/>
+        </w:rPr>
+        <w:t xml:space="preserve"> With reference to the diagram in Figure 1, our comb started with an offset to the </w:t>
+      </w:r>
+      <w:r>
+        <w:rPr>
+          <w:rFonts w:ascii="Times New Roman" w:hAnsi="Times New Roman" w:cs="Times New Roman"/>
+        </w:rPr>
+        <w:t>right</w:t>
+      </w:r>
+      <w:r>
+        <w:rPr>
+          <w:rFonts w:ascii="Times New Roman" w:hAnsi="Times New Roman" w:cs="Times New Roman"/>
+        </w:rPr>
+        <w:t xml:space="preserve"> of the equilibrium point and then moved to the </w:t>
+      </w:r>
+      <w:r>
+        <w:rPr>
+          <w:rFonts w:ascii="Times New Roman" w:hAnsi="Times New Roman" w:cs="Times New Roman"/>
+        </w:rPr>
+        <w:t>left</w:t>
+      </w:r>
+      <w:r>
+        <w:rPr>
+          <w:rFonts w:ascii="Times New Roman" w:hAnsi="Times New Roman" w:cs="Times New Roman"/>
+        </w:rPr>
+        <w:t>.</w:t>
+      </w:r>
     </w:p>
-    <w:p/>
     <w:p>
-      <w:r>
+      <w:pPr>
+        <w:rPr>
+          <w:rFonts w:ascii="Times New Roman" w:hAnsi="Times New Roman" w:cs="Times New Roman"/>
+        </w:rPr>
+      </w:pPr>
+    </w:p>
+    <w:p>
+      <w:pPr>
+        <w:rPr>
+          <w:rFonts w:ascii="Times New Roman" w:hAnsi="Times New Roman" w:cs="Times New Roman"/>
+        </w:rPr>
+      </w:pPr>
+      <w:r>
+        <w:rPr>
+          <w:rFonts w:ascii="Times New Roman" w:hAnsi="Times New Roman" w:cs="Times New Roman"/>
+        </w:rPr>
         <w:t xml:space="preserve">Kinetic energy is dependent on velocity. Therefore, we needed to find the displacement along the comb of each tooth. We recorded the times that the photogate sensor was blocked by </w:t>
       </w:r>
       <w:r>
+        <w:rPr>
+          <w:rFonts w:ascii="Times New Roman" w:hAnsi="Times New Roman" w:cs="Times New Roman"/>
+        </w:rPr>
         <w:t>a</w:t>
       </w:r>
       <w:r>
+        <w:rPr>
+          <w:rFonts w:ascii="Times New Roman" w:hAnsi="Times New Roman" w:cs="Times New Roman"/>
+        </w:rPr>
         <w:t xml:space="preserve"> tooth of the comb</w:t>
       </w:r>
       <w:r>
+        <w:rPr>
+          <w:rFonts w:ascii="Times New Roman" w:hAnsi="Times New Roman" w:cs="Times New Roman"/>
+        </w:rPr>
         <w:t xml:space="preserve"> (sometimes referred to as a block event)</w:t>
       </w:r>
       <w:r>
-        <w:t xml:space="preserve">. We lined these up with the displacement by calculating the distance each tooth is away from the equilibrium point. We defined the equilibrium point as </w:t>
-      </w:r>
-      <w:r>
-        <w:rPr>
+        <w:rPr>
+          <w:rFonts w:ascii="Times New Roman" w:hAnsi="Times New Roman" w:cs="Times New Roman"/>
+        </w:rPr>
+        <w:t xml:space="preserve">. We </w:t>
+      </w:r>
+      <w:r>
+        <w:rPr>
+          <w:rFonts w:ascii="Times New Roman" w:hAnsi="Times New Roman" w:cs="Times New Roman"/>
+        </w:rPr>
+        <w:t xml:space="preserve">calculated </w:t>
+      </w:r>
+      <w:r>
+        <w:rPr>
+          <w:rFonts w:ascii="Times New Roman" w:hAnsi="Times New Roman" w:cs="Times New Roman"/>
+        </w:rPr>
+        <w:t>the distance each tooth is away from the equilibrium point</w:t>
+      </w:r>
+      <w:r>
+        <w:rPr>
+          <w:rFonts w:ascii="Times New Roman" w:hAnsi="Times New Roman" w:cs="Times New Roman"/>
+        </w:rPr>
+        <w:t xml:space="preserve"> and matched these to each corresponding block event</w:t>
+      </w:r>
+      <w:r>
+        <w:rPr>
+          <w:rFonts w:ascii="Times New Roman" w:hAnsi="Times New Roman" w:cs="Times New Roman"/>
+        </w:rPr>
+        <w:t>. We defined the equilibrium point</w:t>
+      </w:r>
+      <w:r>
+        <w:rPr>
+          <w:rFonts w:ascii="Times New Roman" w:hAnsi="Times New Roman" w:cs="Times New Roman"/>
+        </w:rPr>
+        <w:t>,</w:t>
+      </w:r>
+      <w:r>
+        <w:rPr>
+          <w:rFonts w:ascii="Times New Roman" w:hAnsi="Times New Roman" w:cs="Times New Roman"/>
+        </w:rPr>
+        <w:t xml:space="preserve"> </w:t>
+      </w:r>
+      <w:r>
+        <w:rPr>
+          <w:rFonts w:ascii="Times New Roman" w:hAnsi="Times New Roman" w:cs="Times New Roman"/>
           <w:i/>
         </w:rPr>
         <w:t>x</w:t>
       </w:r>
       <w:r>
+        <w:rPr>
+          <w:rFonts w:ascii="Times New Roman" w:hAnsi="Times New Roman" w:cs="Times New Roman"/>
+        </w:rPr>
         <w:t xml:space="preserve"> </w:t>
       </w:r>
       <w:r>
+        <w:rPr>
+          <w:rFonts w:ascii="Times New Roman" w:hAnsi="Times New Roman" w:cs="Times New Roman"/>
+        </w:rPr>
         <w:sym w:font="Symbol" w:char="F0BA"/>
       </w:r>
       <w:r>
-        <w:t xml:space="preserve"> 0. Every tooth to the left of the equilibrium point has a negative position, and every tooth to the right has a positive offset. Because our comb was set up so that the equilibrium point is at the start of the 31</w:t>
-      </w:r>
-      <w:r>
-        <w:rPr>
+        <w:rPr>
+          <w:rFonts w:ascii="Times New Roman" w:hAnsi="Times New Roman" w:cs="Times New Roman"/>
+        </w:rPr>
+        <w:t xml:space="preserve"> 0</w:t>
+      </w:r>
+      <w:r>
+        <w:rPr>
+          <w:rFonts w:ascii="Times New Roman" w:hAnsi="Times New Roman" w:cs="Times New Roman"/>
+        </w:rPr>
+        <w:t>,</w:t>
+      </w:r>
+      <w:r>
+        <w:rPr>
+          <w:rFonts w:ascii="Times New Roman" w:hAnsi="Times New Roman" w:cs="Times New Roman"/>
+        </w:rPr>
+        <w:t xml:space="preserve"> as the middle of the comb</w:t>
+      </w:r>
+      <w:r>
+        <w:rPr>
+          <w:rFonts w:ascii="Times New Roman" w:hAnsi="Times New Roman" w:cs="Times New Roman"/>
+        </w:rPr>
+        <w:t xml:space="preserve">. Every tooth to the left of the equilibrium point has a negative position, and every tooth to the right has a positive </w:t>
+      </w:r>
+      <w:r>
+        <w:rPr>
+          <w:rFonts w:ascii="Times New Roman" w:hAnsi="Times New Roman" w:cs="Times New Roman"/>
+        </w:rPr>
+        <w:t>position</w:t>
+      </w:r>
+      <w:r>
+        <w:rPr>
+          <w:rFonts w:ascii="Times New Roman" w:hAnsi="Times New Roman" w:cs="Times New Roman"/>
+        </w:rPr>
+        <w:t>. Because our comb was set up so that the equilibrium point is at the start of the 31</w:t>
+      </w:r>
+      <w:r>
+        <w:rPr>
+          <w:rFonts w:ascii="Times New Roman" w:hAnsi="Times New Roman" w:cs="Times New Roman"/>
           <w:vertAlign w:val="superscript"/>
         </w:rPr>
         <w:t>st</w:t>
       </w:r>
       <w:r>
+        <w:rPr>
+          <w:rFonts w:ascii="Times New Roman" w:hAnsi="Times New Roman" w:cs="Times New Roman"/>
+        </w:rPr>
         <w:t xml:space="preserve"> tooth, that means that there were 30 teeth before the equilibrium point. Each tooth and each gap </w:t>
       </w:r>
       <w:r>
+        <w:rPr>
+          <w:rFonts w:ascii="Times New Roman" w:hAnsi="Times New Roman" w:cs="Times New Roman"/>
+        </w:rPr>
         <w:t>are</w:t>
       </w:r>
       <w:r>
+        <w:rPr>
+          <w:rFonts w:ascii="Times New Roman" w:hAnsi="Times New Roman" w:cs="Times New Roman"/>
+        </w:rPr>
         <w:t xml:space="preserve"> 2 mm wide, so start of the leftmost tooth has an offset of -0.120 m relative to the equilibrium point. For each timestamp recorded, I incremented the value of the position by 0.004 m (this is 4 mm f</w:t>
       </w:r>
       <w:r>
+        <w:rPr>
+          <w:rFonts w:ascii="Times New Roman" w:hAnsi="Times New Roman" w:cs="Times New Roman"/>
+        </w:rPr>
         <w:t>or each tooth and gap pairing). Since we have the position and the time for each block event, we can calculate velocity with equation 3.3 from the lab manual.</w:t>
       </w:r>
     </w:p>
-    <w:p/>
     <w:p>
-      <w:r>
+      <w:pPr>
+        <w:rPr>
+          <w:rFonts w:ascii="Times New Roman" w:hAnsi="Times New Roman" w:cs="Times New Roman"/>
+        </w:rPr>
+      </w:pPr>
+    </w:p>
+    <w:p>
+      <w:pPr>
+        <w:rPr>
+          <w:rFonts w:ascii="Times New Roman" w:hAnsi="Times New Roman" w:cs="Times New Roman"/>
+        </w:rPr>
+      </w:pPr>
+      <w:r>
+        <w:rPr>
+          <w:rFonts w:ascii="Times New Roman" w:hAnsi="Times New Roman" w:cs="Times New Roman"/>
+        </w:rPr>
         <w:t>To find the kinetic energy, we plug in our values for velocity into equation 3.5 from the lab manual along with the mass of our glider and comb, which has a value of 232.6 g. This value was converted to kilograms before being used in the calculations.</w:t>
       </w:r>
+      <w:r>
+        <w:rPr>
+          <w:rFonts w:ascii="Times New Roman" w:hAnsi="Times New Roman" w:cs="Times New Roman"/>
+        </w:rPr>
+        <w:t xml:space="preserve"> </w:t>
+      </w:r>
+      <w:r>
+        <w:rPr>
+          <w:rFonts w:ascii="Times New Roman" w:hAnsi="Times New Roman" w:cs="Times New Roman"/>
+        </w:rPr>
+        <w:t xml:space="preserve">To calculate the values for potential energy, </w:t>
+      </w:r>
+      <w:r>
+        <w:rPr>
+          <w:rFonts w:ascii="Times New Roman" w:hAnsi="Times New Roman" w:cs="Times New Roman"/>
+        </w:rPr>
+        <w:t xml:space="preserve">we use our value for the spring constant, </w:t>
+      </w:r>
+      <w:r>
+        <w:rPr>
+          <w:rFonts w:ascii="Times New Roman" w:hAnsi="Times New Roman" w:cs="Times New Roman"/>
+          <w:i/>
+        </w:rPr>
+        <w:t xml:space="preserve">k </w:t>
+      </w:r>
+      <w:r>
+        <w:rPr>
+          <w:rFonts w:ascii="Times New Roman" w:hAnsi="Times New Roman" w:cs="Times New Roman"/>
+        </w:rPr>
+        <w:t>= 5.963 N/m</w:t>
+      </w:r>
+      <w:r>
+        <w:rPr>
+          <w:rFonts w:ascii="Times New Roman" w:hAnsi="Times New Roman" w:cs="Times New Roman"/>
+        </w:rPr>
+        <w:t xml:space="preserve"> and plug that into equation 3.1 along with each value of position that we calculated to find velocity.</w:t>
+      </w:r>
     </w:p>
-    <w:p/>
     <w:p>
-      <w:r>
-        <w:t xml:space="preserve">To calculate the values for potential energy, </w:t>
-      </w:r>
-      <w:r>
-        <w:t xml:space="preserve">we use our value for the spring constant, </w:t>
-      </w:r>
-      <w:r>
-        <w:rPr>
-          <w:i/>
-        </w:rPr>
-        <w:t xml:space="preserve">k </w:t>
-      </w:r>
-      <w:r>
-        <w:t xml:space="preserve">= </w:t>
-      </w:r>
-      <w:r>
-        <w:t>5.963</w:t>
-      </w:r>
-      <w:r>
-        <w:t xml:space="preserve"> N/m</w:t>
-      </w:r>
-      <w:r>
-        <w:t xml:space="preserve"> and plug that into equation 3.1 along with each value of position that we calculated to find velocity.</w:t>
-      </w:r>
+      <w:pPr>
+        <w:rPr>
+          <w:rFonts w:ascii="Times New Roman" w:hAnsi="Times New Roman" w:cs="Times New Roman"/>
+        </w:rPr>
+      </w:pPr>
     </w:p>
-    <w:p/>
     <w:p>
-      <w:r>
-        <w:t xml:space="preserve">The total mechanical energy in the system was produced by adding corresponding values for kinetic energy and potential energy together. In an ideal system, we expect this value to be </w:t>
-      </w:r>
-      <w:r>
+      <w:pPr>
+        <w:rPr>
+          <w:rFonts w:ascii="Times New Roman" w:hAnsi="Times New Roman" w:cs="Times New Roman"/>
+        </w:rPr>
+      </w:pPr>
+      <w:r>
+        <w:rPr>
+          <w:rFonts w:ascii="Times New Roman" w:hAnsi="Times New Roman" w:cs="Times New Roman"/>
+        </w:rPr>
+        <w:t>The total mechanical energy in the system was produced by adding corresponding values for kinetic energy and potential energy together. In an ideal system, we expect this value to be constant. In our experiment, some of our ene</w:t>
+      </w:r>
+      <w:r>
+        <w:rPr>
+          <w:rFonts w:ascii="Times New Roman" w:hAnsi="Times New Roman" w:cs="Times New Roman"/>
+        </w:rPr>
+        <w:t xml:space="preserve">rgy was lost as </w:t>
+      </w:r>
+      <w:r>
+        <w:rPr>
+          <w:rFonts w:ascii="Times New Roman" w:hAnsi="Times New Roman" w:cs="Times New Roman"/>
+        </w:rPr>
+        <w:t>thermal energy</w:t>
+      </w:r>
+      <w:r>
+        <w:rPr>
+          <w:rFonts w:ascii="Times New Roman" w:hAnsi="Times New Roman" w:cs="Times New Roman"/>
+        </w:rPr>
+        <w:t xml:space="preserve"> because of</w:t>
+      </w:r>
+      <w:r>
+        <w:rPr>
+          <w:rFonts w:ascii="Times New Roman" w:hAnsi="Times New Roman" w:cs="Times New Roman"/>
+        </w:rPr>
+        <w:t xml:space="preserve"> </w:t>
+      </w:r>
+      <w:r>
+        <w:rPr>
+          <w:rFonts w:ascii="Times New Roman" w:hAnsi="Times New Roman" w:cs="Times New Roman"/>
+        </w:rPr>
+        <w:t>friction</w:t>
+      </w:r>
+      <w:r>
+        <w:rPr>
+          <w:rFonts w:ascii="Times New Roman" w:hAnsi="Times New Roman" w:cs="Times New Roman"/>
+        </w:rPr>
+        <w:t xml:space="preserve"> from the air track.</w:t>
+      </w:r>
+      <w:r>
+        <w:rPr>
+          <w:rFonts w:ascii="Times New Roman" w:hAnsi="Times New Roman" w:cs="Times New Roman"/>
+        </w:rPr>
+        <w:t xml:space="preserve"> </w:t>
+      </w:r>
+    </w:p>
+    <w:p>
+      <w:pPr>
+        <w:rPr>
+          <w:rFonts w:ascii="Times New Roman" w:hAnsi="Times New Roman" w:cs="Times New Roman"/>
+        </w:rPr>
+      </w:pPr>
+    </w:p>
+    <w:p>
+      <w:pPr>
+        <w:rPr>
+          <w:rFonts w:ascii="Times New Roman" w:hAnsi="Times New Roman" w:cs="Times New Roman"/>
+        </w:rPr>
+      </w:pPr>
+      <w:r>
+        <w:rPr>
+          <w:rFonts w:ascii="Times New Roman" w:hAnsi="Times New Roman" w:cs="Times New Roman"/>
+          <w:b/>
+        </w:rPr>
         <w:lastRenderedPageBreak/>
-        <w:t>constant. In our experiment, some of our ene</w:t>
-      </w:r>
-      <w:r>
-        <w:t xml:space="preserve">rgy was lost as </w:t>
-      </w:r>
-      <w:r>
-        <w:t>thermal energy</w:t>
-      </w:r>
-      <w:r>
-        <w:t xml:space="preserve"> because of</w:t>
-      </w:r>
-      <w:r>
+        <w:t>(3) Plots and Tables</w:t>
+      </w:r>
+      <w:r>
+        <w:rPr>
+          <w:rFonts w:ascii="Times New Roman" w:hAnsi="Times New Roman" w:cs="Times New Roman"/>
+        </w:rPr>
         <w:t xml:space="preserve"> </w:t>
       </w:r>
-      <w:r>
-        <w:t>friction</w:t>
-      </w:r>
-      <w:r>
-        <w:t xml:space="preserve"> from the air track.</w:t>
-      </w:r>
-      <w:r>
-        <w:t xml:space="preserve"> </w:t>
-      </w:r>
     </w:p>
-    <w:p/>
     <w:p>
-      <w:r>
-        <w:rPr>
-          <w:b/>
-        </w:rPr>
-        <w:t>(3) Plots and Tables</w:t>
-      </w:r>
-      <w:r>
-        <w:t xml:space="preserve"> </w:t>
-      </w:r>
+      <w:pPr>
+        <w:rPr>
+          <w:rFonts w:ascii="Times New Roman" w:hAnsi="Times New Roman" w:cs="Times New Roman"/>
+        </w:rPr>
+      </w:pPr>
     </w:p>
-    <w:p/>
     <w:p>
-      <w:r>
-        <w:t xml:space="preserve">The mass of our glider with the mass attached is (232.6 ± 0.35) g. The scales that we used to measure mass can only measure up to 100 g, so we counter balanced the scale with two weights of 99.3 g and 99.2 g, each with uncertainty ± 0.2 g. The total uncertainty was calculated using each mass’ uncertainty and combining them with equation ii.22 from the lab manual. </w:t>
+      <w:pPr>
+        <w:rPr>
+          <w:rFonts w:ascii="Times New Roman" w:hAnsi="Times New Roman" w:cs="Times New Roman"/>
+        </w:rPr>
+      </w:pPr>
+      <w:r>
+        <w:rPr>
+          <w:rFonts w:ascii="Times New Roman" w:hAnsi="Times New Roman" w:cs="Times New Roman"/>
+        </w:rPr>
+        <w:t>The mass of our glider with the mass attached is (232.6 ± 0.35) g. The scales that we used to measure mass can only mea</w:t>
+      </w:r>
+      <w:r>
+        <w:rPr>
+          <w:rFonts w:ascii="Times New Roman" w:hAnsi="Times New Roman" w:cs="Times New Roman"/>
+        </w:rPr>
+        <w:t>sure up to 100 g, so we counter-</w:t>
+      </w:r>
+      <w:r>
+        <w:rPr>
+          <w:rFonts w:ascii="Times New Roman" w:hAnsi="Times New Roman" w:cs="Times New Roman"/>
+        </w:rPr>
+        <w:t xml:space="preserve">balanced the scale with two </w:t>
+      </w:r>
+      <w:r>
+        <w:rPr>
+          <w:rFonts w:ascii="Times New Roman" w:hAnsi="Times New Roman" w:cs="Times New Roman"/>
+        </w:rPr>
+        <w:t>masses</w:t>
+      </w:r>
+      <w:r>
+        <w:rPr>
+          <w:rFonts w:ascii="Times New Roman" w:hAnsi="Times New Roman" w:cs="Times New Roman"/>
+        </w:rPr>
+        <w:t xml:space="preserve"> of 99.3 g and 99.2 g, each with uncertainty ± 0.2 g. The total uncertainty </w:t>
+      </w:r>
+      <w:r>
+        <w:rPr>
+          <w:rFonts w:ascii="Times New Roman" w:hAnsi="Times New Roman" w:cs="Times New Roman"/>
+        </w:rPr>
+        <w:t xml:space="preserve">for the glider’s mass </w:t>
+      </w:r>
+      <w:r>
+        <w:rPr>
+          <w:rFonts w:ascii="Times New Roman" w:hAnsi="Times New Roman" w:cs="Times New Roman"/>
+        </w:rPr>
+        <w:t xml:space="preserve">was calculated using each </w:t>
+      </w:r>
+      <w:r>
+        <w:rPr>
+          <w:rFonts w:ascii="Times New Roman" w:hAnsi="Times New Roman" w:cs="Times New Roman"/>
+        </w:rPr>
+        <w:t xml:space="preserve">counter-balancing </w:t>
+      </w:r>
+      <w:r>
+        <w:rPr>
+          <w:rFonts w:ascii="Times New Roman" w:hAnsi="Times New Roman" w:cs="Times New Roman"/>
+        </w:rPr>
+        <w:t xml:space="preserve">mass’ uncertainty and combining them with equation ii.22 from the lab manual. </w:t>
       </w:r>
     </w:p>
-    <w:p/>
+    <w:p>
+      <w:pPr>
+        <w:rPr>
+          <w:rFonts w:ascii="Times New Roman" w:hAnsi="Times New Roman" w:cs="Times New Roman"/>
+        </w:rPr>
+      </w:pPr>
+    </w:p>
     <w:tbl>
       <w:tblPr>
         <w:tblStyle w:val="TableGrid"/>
@@ -582,8 +941,14 @@
           <w:p>
             <w:pPr>
               <w:jc w:val="center"/>
+              <w:rPr>
+                <w:rFonts w:ascii="Times New Roman" w:hAnsi="Times New Roman" w:cs="Times New Roman"/>
+              </w:rPr>
             </w:pPr>
             <w:r>
+              <w:rPr>
+                <w:rFonts w:ascii="Times New Roman" w:hAnsi="Times New Roman" w:cs="Times New Roman"/>
+              </w:rPr>
               <w:t>Trials</w:t>
             </w:r>
           </w:p>
@@ -595,8 +960,14 @@
           <w:p>
             <w:pPr>
               <w:jc w:val="center"/>
+              <w:rPr>
+                <w:rFonts w:ascii="Times New Roman" w:hAnsi="Times New Roman" w:cs="Times New Roman"/>
+              </w:rPr>
             </w:pPr>
             <w:r>
+              <w:rPr>
+                <w:rFonts w:ascii="Times New Roman" w:hAnsi="Times New Roman" w:cs="Times New Roman"/>
+              </w:rPr>
               <w:t>Mass (g)</w:t>
             </w:r>
           </w:p>
@@ -608,8 +979,14 @@
           <w:p>
             <w:pPr>
               <w:jc w:val="center"/>
+              <w:rPr>
+                <w:rFonts w:ascii="Times New Roman" w:hAnsi="Times New Roman" w:cs="Times New Roman"/>
+              </w:rPr>
             </w:pPr>
             <w:r>
+              <w:rPr>
+                <w:rFonts w:ascii="Times New Roman" w:hAnsi="Times New Roman" w:cs="Times New Roman"/>
+              </w:rPr>
               <w:t>Displacement (cm)</w:t>
             </w:r>
           </w:p>
@@ -621,8 +998,14 @@
           <w:p>
             <w:pPr>
               <w:jc w:val="center"/>
+              <w:rPr>
+                <w:rFonts w:ascii="Times New Roman" w:hAnsi="Times New Roman" w:cs="Times New Roman"/>
+              </w:rPr>
             </w:pPr>
             <w:r>
+              <w:rPr>
+                <w:rFonts w:ascii="Times New Roman" w:hAnsi="Times New Roman" w:cs="Times New Roman"/>
+              </w:rPr>
               <w:t>Applied Force (N)</w:t>
             </w:r>
           </w:p>
@@ -636,8 +1019,14 @@
           <w:p>
             <w:pPr>
               <w:jc w:val="center"/>
+              <w:rPr>
+                <w:rFonts w:ascii="Times New Roman" w:hAnsi="Times New Roman" w:cs="Times New Roman"/>
+              </w:rPr>
             </w:pPr>
             <w:r>
+              <w:rPr>
+                <w:rFonts w:ascii="Times New Roman" w:hAnsi="Times New Roman" w:cs="Times New Roman"/>
+              </w:rPr>
               <w:t>1</w:t>
             </w:r>
           </w:p>
@@ -649,8 +1038,14 @@
           <w:p>
             <w:pPr>
               <w:jc w:val="center"/>
+              <w:rPr>
+                <w:rFonts w:ascii="Times New Roman" w:hAnsi="Times New Roman" w:cs="Times New Roman"/>
+              </w:rPr>
             </w:pPr>
             <w:r>
+              <w:rPr>
+                <w:rFonts w:ascii="Times New Roman" w:hAnsi="Times New Roman" w:cs="Times New Roman"/>
+              </w:rPr>
               <w:t>3.4</w:t>
             </w:r>
           </w:p>
@@ -662,8 +1057,14 @@
           <w:p>
             <w:pPr>
               <w:jc w:val="center"/>
+              <w:rPr>
+                <w:rFonts w:ascii="Times New Roman" w:hAnsi="Times New Roman" w:cs="Times New Roman"/>
+              </w:rPr>
             </w:pPr>
             <w:r>
+              <w:rPr>
+                <w:rFonts w:ascii="Times New Roman" w:hAnsi="Times New Roman" w:cs="Times New Roman"/>
+              </w:rPr>
               <w:t>0.6 ± 0.03</w:t>
             </w:r>
           </w:p>
@@ -675,14 +1076,26 @@
           <w:p>
             <w:pPr>
               <w:jc w:val="center"/>
+              <w:rPr>
+                <w:rFonts w:ascii="Times New Roman" w:hAnsi="Times New Roman" w:cs="Times New Roman"/>
+              </w:rPr>
             </w:pPr>
             <w:r>
+              <w:rPr>
+                <w:rFonts w:ascii="Times New Roman" w:hAnsi="Times New Roman" w:cs="Times New Roman"/>
+              </w:rPr>
               <w:t xml:space="preserve">0.0333 ± </w:t>
             </w:r>
             <w:r>
+              <w:rPr>
+                <w:rFonts w:ascii="Times New Roman" w:hAnsi="Times New Roman" w:cs="Times New Roman"/>
+              </w:rPr>
               <w:t>0.077</w:t>
             </w:r>
             <w:r>
+              <w:rPr>
+                <w:rFonts w:ascii="Times New Roman" w:hAnsi="Times New Roman" w:cs="Times New Roman"/>
+              </w:rPr>
               <w:t>2</w:t>
             </w:r>
           </w:p>
@@ -696,8 +1109,14 @@
           <w:p>
             <w:pPr>
               <w:jc w:val="center"/>
+              <w:rPr>
+                <w:rFonts w:ascii="Times New Roman" w:hAnsi="Times New Roman" w:cs="Times New Roman"/>
+              </w:rPr>
             </w:pPr>
             <w:r>
+              <w:rPr>
+                <w:rFonts w:ascii="Times New Roman" w:hAnsi="Times New Roman" w:cs="Times New Roman"/>
+              </w:rPr>
               <w:t>2</w:t>
             </w:r>
           </w:p>
@@ -709,8 +1128,14 @@
           <w:p>
             <w:pPr>
               <w:jc w:val="center"/>
+              <w:rPr>
+                <w:rFonts w:ascii="Times New Roman" w:hAnsi="Times New Roman" w:cs="Times New Roman"/>
+              </w:rPr>
             </w:pPr>
             <w:r>
+              <w:rPr>
+                <w:rFonts w:ascii="Times New Roman" w:hAnsi="Times New Roman" w:cs="Times New Roman"/>
+              </w:rPr>
               <w:t>5.1</w:t>
             </w:r>
           </w:p>
@@ -722,8 +1147,14 @@
           <w:p>
             <w:pPr>
               <w:jc w:val="center"/>
+              <w:rPr>
+                <w:rFonts w:ascii="Times New Roman" w:hAnsi="Times New Roman" w:cs="Times New Roman"/>
+              </w:rPr>
             </w:pPr>
             <w:r>
+              <w:rPr>
+                <w:rFonts w:ascii="Times New Roman" w:hAnsi="Times New Roman" w:cs="Times New Roman"/>
+              </w:rPr>
               <w:t>0.8 ± 0.03</w:t>
             </w:r>
           </w:p>
@@ -735,11 +1166,20 @@
           <w:p>
             <w:pPr>
               <w:jc w:val="center"/>
+              <w:rPr>
+                <w:rFonts w:ascii="Times New Roman" w:hAnsi="Times New Roman" w:cs="Times New Roman"/>
+              </w:rPr>
             </w:pPr>
             <w:r>
+              <w:rPr>
+                <w:rFonts w:ascii="Times New Roman" w:hAnsi="Times New Roman" w:cs="Times New Roman"/>
+              </w:rPr>
               <w:t xml:space="preserve">0.0500 ± </w:t>
             </w:r>
             <w:r>
+              <w:rPr>
+                <w:rFonts w:ascii="Times New Roman" w:hAnsi="Times New Roman" w:cs="Times New Roman"/>
+              </w:rPr>
               <w:t>0.543</w:t>
             </w:r>
           </w:p>
@@ -753,8 +1193,14 @@
           <w:p>
             <w:pPr>
               <w:jc w:val="center"/>
+              <w:rPr>
+                <w:rFonts w:ascii="Times New Roman" w:hAnsi="Times New Roman" w:cs="Times New Roman"/>
+              </w:rPr>
             </w:pPr>
             <w:r>
+              <w:rPr>
+                <w:rFonts w:ascii="Times New Roman" w:hAnsi="Times New Roman" w:cs="Times New Roman"/>
+              </w:rPr>
               <w:t>3</w:t>
             </w:r>
           </w:p>
@@ -766,8 +1212,14 @@
           <w:p>
             <w:pPr>
               <w:jc w:val="center"/>
+              <w:rPr>
+                <w:rFonts w:ascii="Times New Roman" w:hAnsi="Times New Roman" w:cs="Times New Roman"/>
+              </w:rPr>
             </w:pPr>
             <w:r>
+              <w:rPr>
+                <w:rFonts w:ascii="Times New Roman" w:hAnsi="Times New Roman" w:cs="Times New Roman"/>
+              </w:rPr>
               <w:t>19.9</w:t>
             </w:r>
           </w:p>
@@ -779,8 +1231,14 @@
           <w:p>
             <w:pPr>
               <w:jc w:val="center"/>
+              <w:rPr>
+                <w:rFonts w:ascii="Times New Roman" w:hAnsi="Times New Roman" w:cs="Times New Roman"/>
+              </w:rPr>
             </w:pPr>
             <w:r>
+              <w:rPr>
+                <w:rFonts w:ascii="Times New Roman" w:hAnsi="Times New Roman" w:cs="Times New Roman"/>
+              </w:rPr>
               <w:t>3.2 ± 0.05</w:t>
             </w:r>
           </w:p>
@@ -792,11 +1250,20 @@
           <w:p>
             <w:pPr>
               <w:jc w:val="center"/>
+              <w:rPr>
+                <w:rFonts w:ascii="Times New Roman" w:hAnsi="Times New Roman" w:cs="Times New Roman"/>
+              </w:rPr>
             </w:pPr>
             <w:r>
+              <w:rPr>
+                <w:rFonts w:ascii="Times New Roman" w:hAnsi="Times New Roman" w:cs="Times New Roman"/>
+              </w:rPr>
               <w:t xml:space="preserve">0.195 ± </w:t>
             </w:r>
             <w:r>
+              <w:rPr>
+                <w:rFonts w:ascii="Times New Roman" w:hAnsi="Times New Roman" w:cs="Times New Roman"/>
+              </w:rPr>
               <w:t>0.0186</w:t>
             </w:r>
           </w:p>
@@ -810,8 +1277,14 @@
           <w:p>
             <w:pPr>
               <w:jc w:val="center"/>
+              <w:rPr>
+                <w:rFonts w:ascii="Times New Roman" w:hAnsi="Times New Roman" w:cs="Times New Roman"/>
+              </w:rPr>
             </w:pPr>
             <w:r>
+              <w:rPr>
+                <w:rFonts w:ascii="Times New Roman" w:hAnsi="Times New Roman" w:cs="Times New Roman"/>
+              </w:rPr>
               <w:t>4</w:t>
             </w:r>
           </w:p>
@@ -823,8 +1296,14 @@
           <w:p>
             <w:pPr>
               <w:jc w:val="center"/>
+              <w:rPr>
+                <w:rFonts w:ascii="Times New Roman" w:hAnsi="Times New Roman" w:cs="Times New Roman"/>
+              </w:rPr>
             </w:pPr>
             <w:r>
+              <w:rPr>
+                <w:rFonts w:ascii="Times New Roman" w:hAnsi="Times New Roman" w:cs="Times New Roman"/>
+              </w:rPr>
               <w:t>34.6</w:t>
             </w:r>
           </w:p>
@@ -836,8 +1315,14 @@
           <w:p>
             <w:pPr>
               <w:jc w:val="center"/>
+              <w:rPr>
+                <w:rFonts w:ascii="Times New Roman" w:hAnsi="Times New Roman" w:cs="Times New Roman"/>
+              </w:rPr>
             </w:pPr>
             <w:r>
+              <w:rPr>
+                <w:rFonts w:ascii="Times New Roman" w:hAnsi="Times New Roman" w:cs="Times New Roman"/>
+              </w:rPr>
               <w:t>5.65 ± 0.03</w:t>
             </w:r>
           </w:p>
@@ -849,11 +1334,20 @@
           <w:p>
             <w:pPr>
               <w:jc w:val="center"/>
+              <w:rPr>
+                <w:rFonts w:ascii="Times New Roman" w:hAnsi="Times New Roman" w:cs="Times New Roman"/>
+              </w:rPr>
             </w:pPr>
             <w:r>
+              <w:rPr>
+                <w:rFonts w:ascii="Times New Roman" w:hAnsi="Times New Roman" w:cs="Times New Roman"/>
+              </w:rPr>
               <w:t xml:space="preserve">0.339 ± </w:t>
             </w:r>
             <w:r>
+              <w:rPr>
+                <w:rFonts w:ascii="Times New Roman" w:hAnsi="Times New Roman" w:cs="Times New Roman"/>
+              </w:rPr>
               <w:t>0.00785</w:t>
             </w:r>
           </w:p>
@@ -867,8 +1361,14 @@
           <w:p>
             <w:pPr>
               <w:jc w:val="center"/>
+              <w:rPr>
+                <w:rFonts w:ascii="Times New Roman" w:hAnsi="Times New Roman" w:cs="Times New Roman"/>
+              </w:rPr>
             </w:pPr>
             <w:r>
+              <w:rPr>
+                <w:rFonts w:ascii="Times New Roman" w:hAnsi="Times New Roman" w:cs="Times New Roman"/>
+              </w:rPr>
               <w:t>5</w:t>
             </w:r>
           </w:p>
@@ -880,8 +1380,14 @@
           <w:p>
             <w:pPr>
               <w:jc w:val="center"/>
+              <w:rPr>
+                <w:rFonts w:ascii="Times New Roman" w:hAnsi="Times New Roman" w:cs="Times New Roman"/>
+              </w:rPr>
             </w:pPr>
             <w:r>
+              <w:rPr>
+                <w:rFonts w:ascii="Times New Roman" w:hAnsi="Times New Roman" w:cs="Times New Roman"/>
+              </w:rPr>
               <w:t>60.4</w:t>
             </w:r>
           </w:p>
@@ -893,8 +1399,14 @@
           <w:p>
             <w:pPr>
               <w:jc w:val="center"/>
+              <w:rPr>
+                <w:rFonts w:ascii="Times New Roman" w:hAnsi="Times New Roman" w:cs="Times New Roman"/>
+              </w:rPr>
             </w:pPr>
             <w:r>
+              <w:rPr>
+                <w:rFonts w:ascii="Times New Roman" w:hAnsi="Times New Roman" w:cs="Times New Roman"/>
+              </w:rPr>
               <w:t>9.92 ± 0.03</w:t>
             </w:r>
           </w:p>
@@ -906,11 +1418,20 @@
           <w:p>
             <w:pPr>
               <w:jc w:val="center"/>
+              <w:rPr>
+                <w:rFonts w:ascii="Times New Roman" w:hAnsi="Times New Roman" w:cs="Times New Roman"/>
+              </w:rPr>
             </w:pPr>
             <w:r>
+              <w:rPr>
+                <w:rFonts w:ascii="Times New Roman" w:hAnsi="Times New Roman" w:cs="Times New Roman"/>
+              </w:rPr>
               <w:t xml:space="preserve">0.592 ± </w:t>
             </w:r>
             <w:r>
+              <w:rPr>
+                <w:rFonts w:ascii="Times New Roman" w:hAnsi="Times New Roman" w:cs="Times New Roman"/>
+              </w:rPr>
               <w:t>0.00448</w:t>
             </w:r>
           </w:p>
@@ -924,8 +1445,14 @@
           <w:p>
             <w:pPr>
               <w:jc w:val="center"/>
+              <w:rPr>
+                <w:rFonts w:ascii="Times New Roman" w:hAnsi="Times New Roman" w:cs="Times New Roman"/>
+              </w:rPr>
             </w:pPr>
             <w:r>
+              <w:rPr>
+                <w:rFonts w:ascii="Times New Roman" w:hAnsi="Times New Roman" w:cs="Times New Roman"/>
+              </w:rPr>
               <w:t>6</w:t>
             </w:r>
           </w:p>
@@ -937,8 +1464,14 @@
           <w:p>
             <w:pPr>
               <w:jc w:val="center"/>
+              <w:rPr>
+                <w:rFonts w:ascii="Times New Roman" w:hAnsi="Times New Roman" w:cs="Times New Roman"/>
+              </w:rPr>
             </w:pPr>
             <w:r>
+              <w:rPr>
+                <w:rFonts w:ascii="Times New Roman" w:hAnsi="Times New Roman" w:cs="Times New Roman"/>
+              </w:rPr>
               <w:t>100.2</w:t>
             </w:r>
           </w:p>
@@ -950,8 +1483,14 @@
           <w:p>
             <w:pPr>
               <w:jc w:val="center"/>
+              <w:rPr>
+                <w:rFonts w:ascii="Times New Roman" w:hAnsi="Times New Roman" w:cs="Times New Roman"/>
+              </w:rPr>
             </w:pPr>
             <w:r>
+              <w:rPr>
+                <w:rFonts w:ascii="Times New Roman" w:hAnsi="Times New Roman" w:cs="Times New Roman"/>
+              </w:rPr>
               <w:t>16.45 ± 0.05</w:t>
             </w:r>
           </w:p>
@@ -963,11 +1502,20 @@
           <w:p>
             <w:pPr>
               <w:jc w:val="center"/>
+              <w:rPr>
+                <w:rFonts w:ascii="Times New Roman" w:hAnsi="Times New Roman" w:cs="Times New Roman"/>
+              </w:rPr>
             </w:pPr>
             <w:r>
+              <w:rPr>
+                <w:rFonts w:ascii="Times New Roman" w:hAnsi="Times New Roman" w:cs="Times New Roman"/>
+              </w:rPr>
               <w:t xml:space="preserve">0.982 ± </w:t>
             </w:r>
             <w:r>
+              <w:rPr>
+                <w:rFonts w:ascii="Times New Roman" w:hAnsi="Times New Roman" w:cs="Times New Roman"/>
+              </w:rPr>
               <w:t>0.00363</w:t>
             </w:r>
           </w:p>
@@ -975,65 +1523,120 @@
       </w:tr>
     </w:tbl>
     <w:p>
-      <w:r>
-        <w:rPr>
+      <w:pPr>
+        <w:rPr>
+          <w:rFonts w:ascii="Times New Roman" w:hAnsi="Times New Roman" w:cs="Times New Roman"/>
+        </w:rPr>
+      </w:pPr>
+      <w:r>
+        <w:rPr>
+          <w:rFonts w:ascii="Times New Roman" w:hAnsi="Times New Roman" w:cs="Times New Roman"/>
           <w:b/>
         </w:rPr>
         <w:t>Figure 2</w:t>
       </w:r>
       <w:r>
         <w:rPr>
+          <w:rFonts w:ascii="Times New Roman" w:hAnsi="Times New Roman" w:cs="Times New Roman"/>
           <w:b/>
         </w:rPr>
         <w:t>:</w:t>
       </w:r>
       <w:r>
+        <w:rPr>
+          <w:rFonts w:ascii="Times New Roman" w:hAnsi="Times New Roman" w:cs="Times New Roman"/>
+        </w:rPr>
         <w:t xml:space="preserve"> </w:t>
       </w:r>
       <w:r>
+        <w:rPr>
+          <w:rFonts w:ascii="Times New Roman" w:hAnsi="Times New Roman" w:cs="Times New Roman"/>
+        </w:rPr>
         <w:t>This table has the values used to calculate the value of the spring constant</w:t>
       </w:r>
       <w:r>
+        <w:rPr>
+          <w:rFonts w:ascii="Times New Roman" w:hAnsi="Times New Roman" w:cs="Times New Roman"/>
+        </w:rPr>
         <w:t>.</w:t>
       </w:r>
       <w:r>
+        <w:rPr>
+          <w:rFonts w:ascii="Times New Roman" w:hAnsi="Times New Roman" w:cs="Times New Roman"/>
+        </w:rPr>
         <w:t xml:space="preserve"> The spring constant was found by plotting each of these points and finding the slope of the trendline.</w:t>
       </w:r>
       <w:r>
+        <w:rPr>
+          <w:rFonts w:ascii="Times New Roman" w:hAnsi="Times New Roman" w:cs="Times New Roman"/>
+        </w:rPr>
         <w:t xml:space="preserve"> </w:t>
       </w:r>
       <w:r>
+        <w:rPr>
+          <w:rFonts w:ascii="Times New Roman" w:hAnsi="Times New Roman" w:cs="Times New Roman"/>
+        </w:rPr>
         <w:t>For readability, m</w:t>
       </w:r>
       <w:r>
+        <w:rPr>
+          <w:rFonts w:ascii="Times New Roman" w:hAnsi="Times New Roman" w:cs="Times New Roman"/>
+        </w:rPr>
         <w:t xml:space="preserve">ass is presented in units of grams, and displacement is </w:t>
       </w:r>
       <w:r>
+        <w:rPr>
+          <w:rFonts w:ascii="Times New Roman" w:hAnsi="Times New Roman" w:cs="Times New Roman"/>
+        </w:rPr>
         <w:t>presented in centimeter</w:t>
       </w:r>
       <w:r>
+        <w:rPr>
+          <w:rFonts w:ascii="Times New Roman" w:hAnsi="Times New Roman" w:cs="Times New Roman"/>
+        </w:rPr>
         <w:t>s</w:t>
       </w:r>
       <w:r>
+        <w:rPr>
+          <w:rFonts w:ascii="Times New Roman" w:hAnsi="Times New Roman" w:cs="Times New Roman"/>
+        </w:rPr>
         <w:t>.</w:t>
       </w:r>
       <w:r>
+        <w:rPr>
+          <w:rFonts w:ascii="Times New Roman" w:hAnsi="Times New Roman" w:cs="Times New Roman"/>
+        </w:rPr>
         <w:t xml:space="preserve"> The value of uncertainty for masses is 0.2 g. </w:t>
       </w:r>
       <w:r>
+        <w:rPr>
+          <w:rFonts w:ascii="Times New Roman" w:hAnsi="Times New Roman" w:cs="Times New Roman"/>
+        </w:rPr>
         <w:t>Uncertainties for applied force were calculated using equation ii.23 from the lab manual.</w:t>
       </w:r>
     </w:p>
-    <w:p/>
     <w:p>
-      <w:r>
-        <w:rPr>
+      <w:pPr>
+        <w:rPr>
+          <w:rFonts w:ascii="Times New Roman" w:hAnsi="Times New Roman" w:cs="Times New Roman"/>
+        </w:rPr>
+      </w:pPr>
+    </w:p>
+    <w:p>
+      <w:pPr>
+        <w:rPr>
+          <w:rFonts w:ascii="Times New Roman" w:hAnsi="Times New Roman" w:cs="Times New Roman"/>
+        </w:rPr>
+      </w:pPr>
+      <w:r>
+        <w:rPr>
+          <w:rFonts w:ascii="Times New Roman" w:hAnsi="Times New Roman" w:cs="Times New Roman"/>
           <w:noProof/>
         </w:rPr>
         <w:drawing>
-          <wp:inline distT="0" distB="0" distL="0" distR="0" wp14:anchorId="5B8DDC4C" wp14:editId="4F7FBEA9">
-            <wp:extent cx="4572000" cy="2743200"/>
-            <wp:effectExtent l="0" t="0" r="12700" b="12700"/>
+          <wp:inline distT="0" distB="0" distL="0" distR="0" wp14:anchorId="04FDF854" wp14:editId="3B3E6E02">
+            <wp:extent cx="5956663" cy="3206931"/>
+            <wp:effectExtent l="0" t="0" r="12700" b="6350"/>
             <wp:docPr id="1" name="Chart 1">
               <a:extLst xmlns:a="http://schemas.openxmlformats.org/drawingml/2006/main">
                 <a:ext uri="{FF2B5EF4-FFF2-40B4-BE49-F238E27FC236}">
@@ -1044,7 +1647,7 @@
             <wp:cNvGraphicFramePr/>
             <a:graphic xmlns:a="http://schemas.openxmlformats.org/drawingml/2006/main">
               <a:graphicData uri="http://schemas.openxmlformats.org/drawingml/2006/chart">
-                <c:chart xmlns:c="http://schemas.openxmlformats.org/drawingml/2006/chart" xmlns:r="http://schemas.openxmlformats.org/officeDocument/2006/relationships" r:id="rId5"/>
+                <c:chart xmlns:c="http://schemas.openxmlformats.org/drawingml/2006/chart" xmlns:r="http://schemas.openxmlformats.org/officeDocument/2006/relationships" r:id="rId6"/>
               </a:graphicData>
             </a:graphic>
           </wp:inline>
@@ -1052,51 +1655,251 @@
       </w:r>
     </w:p>
     <w:p>
-      <w:r>
-        <w:rPr>
+      <w:pPr>
+        <w:rPr>
+          <w:rFonts w:ascii="Times New Roman" w:hAnsi="Times New Roman" w:cs="Times New Roman"/>
+        </w:rPr>
+      </w:pPr>
+      <w:r>
+        <w:rPr>
+          <w:rFonts w:ascii="Times New Roman" w:hAnsi="Times New Roman" w:cs="Times New Roman"/>
           <w:b/>
         </w:rPr>
         <w:t xml:space="preserve">Figure </w:t>
       </w:r>
       <w:r>
         <w:rPr>
+          <w:rFonts w:ascii="Times New Roman" w:hAnsi="Times New Roman" w:cs="Times New Roman"/>
           <w:b/>
         </w:rPr>
         <w:t>3</w:t>
       </w:r>
       <w:r>
         <w:rPr>
+          <w:rFonts w:ascii="Times New Roman" w:hAnsi="Times New Roman" w:cs="Times New Roman"/>
           <w:b/>
         </w:rPr>
         <w:t>:</w:t>
       </w:r>
       <w:r>
-        <w:t xml:space="preserve"> T</w:t>
-      </w:r>
-      <w:r>
-        <w:t xml:space="preserve">his plot shows the applied force that is applied to the springs depending on the mass. Relationship is linear. This confirms Hooke’s law which states that F = </w:t>
+        <w:rPr>
+          <w:rFonts w:ascii="Times New Roman" w:hAnsi="Times New Roman" w:cs="Times New Roman"/>
+        </w:rPr>
+        <w:t xml:space="preserve"> </w:t>
+      </w:r>
+      <w:r>
+        <w:rPr>
+          <w:rFonts w:ascii="Times New Roman" w:hAnsi="Times New Roman" w:cs="Times New Roman"/>
+        </w:rPr>
+        <w:t>T</w:t>
+      </w:r>
+      <w:r>
+        <w:rPr>
+          <w:rFonts w:ascii="Times New Roman" w:hAnsi="Times New Roman" w:cs="Times New Roman"/>
+        </w:rPr>
+        <w:t xml:space="preserve">his plot shows </w:t>
+      </w:r>
+      <w:r>
+        <w:rPr>
+          <w:rFonts w:ascii="Times New Roman" w:hAnsi="Times New Roman" w:cs="Times New Roman"/>
+        </w:rPr>
+        <w:t xml:space="preserve">how the amount of applied force on the system changes the displacement </w:t>
+      </w:r>
+      <w:r>
+        <w:rPr>
+          <w:rFonts w:ascii="Times New Roman" w:hAnsi="Times New Roman" w:cs="Times New Roman"/>
+        </w:rPr>
+        <w:t>from equilibrium of the glider and comb</w:t>
+      </w:r>
+      <w:r>
+        <w:rPr>
+          <w:rFonts w:ascii="Times New Roman" w:hAnsi="Times New Roman" w:cs="Times New Roman"/>
+        </w:rPr>
+        <w:t>. The r</w:t>
+      </w:r>
+      <w:r>
+        <w:rPr>
+          <w:rFonts w:ascii="Times New Roman" w:hAnsi="Times New Roman" w:cs="Times New Roman"/>
+        </w:rPr>
+        <w:t>elationship is linear</w:t>
+      </w:r>
+      <w:r>
+        <w:rPr>
+          <w:rFonts w:ascii="Times New Roman" w:hAnsi="Times New Roman" w:cs="Times New Roman"/>
+        </w:rPr>
+        <w:t xml:space="preserve"> between the displacement of the glider from equilibrium and the force applied to the system from the </w:t>
+      </w:r>
+      <w:r>
+        <w:rPr>
+          <w:rFonts w:ascii="Times New Roman" w:hAnsi="Times New Roman" w:cs="Times New Roman"/>
+        </w:rPr>
+        <w:t xml:space="preserve">hanging </w:t>
+      </w:r>
+      <w:r>
+        <w:rPr>
+          <w:rFonts w:ascii="Times New Roman" w:hAnsi="Times New Roman" w:cs="Times New Roman"/>
+        </w:rPr>
+        <w:t>masses</w:t>
+      </w:r>
+      <w:r>
+        <w:rPr>
+          <w:rFonts w:ascii="Times New Roman" w:hAnsi="Times New Roman" w:cs="Times New Roman"/>
+        </w:rPr>
+        <w:t xml:space="preserve">. This </w:t>
+      </w:r>
+      <w:r>
+        <w:rPr>
+          <w:rFonts w:ascii="Times New Roman" w:hAnsi="Times New Roman" w:cs="Times New Roman"/>
+        </w:rPr>
+        <w:t>follows</w:t>
+      </w:r>
+      <w:r>
+        <w:rPr>
+          <w:rFonts w:ascii="Times New Roman" w:hAnsi="Times New Roman" w:cs="Times New Roman"/>
+        </w:rPr>
+        <w:t xml:space="preserve"> the relationship of</w:t>
+      </w:r>
+      <w:r>
+        <w:rPr>
+          <w:rFonts w:ascii="Times New Roman" w:hAnsi="Times New Roman" w:cs="Times New Roman"/>
+        </w:rPr>
+        <w:t xml:space="preserve"> Hooke’s law which states that </w:t>
+      </w:r>
+      <w:r>
+        <w:rPr>
+          <w:rFonts w:ascii="Times New Roman" w:hAnsi="Times New Roman" w:cs="Times New Roman"/>
+          <w:i/>
+        </w:rPr>
+        <w:t>F</w:t>
+      </w:r>
+      <w:r>
+        <w:rPr>
+          <w:rFonts w:ascii="Times New Roman" w:hAnsi="Times New Roman" w:cs="Times New Roman"/>
+        </w:rPr>
+        <w:t xml:space="preserve"> = </w:t>
       </w:r>
       <w:proofErr w:type="spellStart"/>
       <w:r>
+        <w:rPr>
+          <w:rFonts w:ascii="Times New Roman" w:hAnsi="Times New Roman" w:cs="Times New Roman"/>
+          <w:i/>
+        </w:rPr>
         <w:t>kx</w:t>
       </w:r>
       <w:proofErr w:type="spellEnd"/>
       <w:r>
-        <w:t xml:space="preserve"> where k is spring constant. The slope of the line is </w:t>
-      </w:r>
-      <w:r>
-        <w:t>(5.963 ± 0.0183) N/m. This is also the value of the spring constant.</w:t>
+        <w:rPr>
+          <w:rFonts w:ascii="Times New Roman" w:hAnsi="Times New Roman" w:cs="Times New Roman"/>
+        </w:rPr>
+        <w:t xml:space="preserve"> where </w:t>
+      </w:r>
+      <w:r>
+        <w:rPr>
+          <w:rFonts w:ascii="Times New Roman" w:hAnsi="Times New Roman" w:cs="Times New Roman"/>
+          <w:i/>
+        </w:rPr>
+        <w:t>k</w:t>
+      </w:r>
+      <w:r>
+        <w:rPr>
+          <w:rFonts w:ascii="Times New Roman" w:hAnsi="Times New Roman" w:cs="Times New Roman"/>
+        </w:rPr>
+        <w:t xml:space="preserve"> is </w:t>
+      </w:r>
+      <w:r>
+        <w:rPr>
+          <w:rFonts w:ascii="Times New Roman" w:hAnsi="Times New Roman" w:cs="Times New Roman"/>
+        </w:rPr>
+        <w:t xml:space="preserve">the </w:t>
+      </w:r>
+      <w:r>
+        <w:rPr>
+          <w:rFonts w:ascii="Times New Roman" w:hAnsi="Times New Roman" w:cs="Times New Roman"/>
+        </w:rPr>
+        <w:t xml:space="preserve">spring constant. </w:t>
+      </w:r>
+      <w:r>
+        <w:rPr>
+          <w:rFonts w:ascii="Times New Roman" w:hAnsi="Times New Roman" w:cs="Times New Roman"/>
+        </w:rPr>
+        <w:t xml:space="preserve">The graph is plotted with the displacement on the x-axis and force on the y-axis so that the slope can be read off the graph and used as our spring constant, which has units of N/m. </w:t>
+      </w:r>
+      <w:r>
+        <w:rPr>
+          <w:rFonts w:ascii="Times New Roman" w:hAnsi="Times New Roman" w:cs="Times New Roman"/>
+        </w:rPr>
+        <w:t xml:space="preserve">The slope of the line </w:t>
+      </w:r>
+      <w:r>
+        <w:rPr>
+          <w:rFonts w:ascii="Times New Roman" w:hAnsi="Times New Roman" w:cs="Times New Roman"/>
+        </w:rPr>
+        <w:t>and value of the spring constant</w:t>
+      </w:r>
+      <w:r>
+        <w:rPr>
+          <w:rFonts w:ascii="Times New Roman" w:hAnsi="Times New Roman" w:cs="Times New Roman"/>
+        </w:rPr>
+        <w:t>,</w:t>
+      </w:r>
+      <w:r>
+        <w:rPr>
+          <w:rFonts w:ascii="Times New Roman" w:hAnsi="Times New Roman" w:cs="Times New Roman"/>
+        </w:rPr>
+        <w:t xml:space="preserve"> </w:t>
+      </w:r>
+      <w:r>
+        <w:rPr>
+          <w:rFonts w:ascii="Times New Roman" w:hAnsi="Times New Roman" w:cs="Times New Roman"/>
+          <w:i/>
+        </w:rPr>
+        <w:t>k</w:t>
+      </w:r>
+      <w:r>
+        <w:rPr>
+          <w:rFonts w:ascii="Times New Roman" w:hAnsi="Times New Roman" w:cs="Times New Roman"/>
+        </w:rPr>
+        <w:t xml:space="preserve">, </w:t>
+      </w:r>
+      <w:r>
+        <w:rPr>
+          <w:rFonts w:ascii="Times New Roman" w:hAnsi="Times New Roman" w:cs="Times New Roman"/>
+        </w:rPr>
+        <w:t xml:space="preserve">is </w:t>
+      </w:r>
+      <w:r>
+        <w:rPr>
+          <w:rFonts w:ascii="Times New Roman" w:hAnsi="Times New Roman" w:cs="Times New Roman"/>
+        </w:rPr>
+        <w:t>(5.963 ± 0.0183) N/m</w:t>
+      </w:r>
+      <w:r>
+        <w:rPr>
+          <w:rFonts w:ascii="Times New Roman" w:hAnsi="Times New Roman" w:cs="Times New Roman"/>
+        </w:rPr>
+        <w:t>.</w:t>
       </w:r>
     </w:p>
-    <w:p/>
     <w:p>
-      <w:r>
-        <w:rPr>
+      <w:pPr>
+        <w:rPr>
+          <w:rFonts w:ascii="Times New Roman" w:hAnsi="Times New Roman" w:cs="Times New Roman"/>
+        </w:rPr>
+      </w:pPr>
+    </w:p>
+    <w:p>
+      <w:pPr>
+        <w:rPr>
+          <w:rFonts w:ascii="Times New Roman" w:hAnsi="Times New Roman" w:cs="Times New Roman"/>
+        </w:rPr>
+      </w:pPr>
+      <w:r>
+        <w:rPr>
+          <w:rFonts w:ascii="Times New Roman" w:hAnsi="Times New Roman" w:cs="Times New Roman"/>
           <w:noProof/>
         </w:rPr>
-        <w:lastRenderedPageBreak/>
         <w:drawing>
-          <wp:inline distT="0" distB="0" distL="0" distR="0" wp14:anchorId="11C22C4D" wp14:editId="488D2B13">
+          <wp:inline distT="0" distB="0" distL="0" distR="0" wp14:anchorId="2913EF4C" wp14:editId="7CD01012">
             <wp:extent cx="5943600" cy="3645535"/>
             <wp:effectExtent l="0" t="0" r="12700" b="12065"/>
             <wp:docPr id="5" name="Chart 5">
@@ -1109,7 +1912,7 @@
             <wp:cNvGraphicFramePr/>
             <a:graphic xmlns:a="http://schemas.openxmlformats.org/drawingml/2006/main">
               <a:graphicData uri="http://schemas.openxmlformats.org/drawingml/2006/chart">
-                <c:chart xmlns:c="http://schemas.openxmlformats.org/drawingml/2006/chart" xmlns:r="http://schemas.openxmlformats.org/officeDocument/2006/relationships" r:id="rId6"/>
+                <c:chart xmlns:c="http://schemas.openxmlformats.org/drawingml/2006/chart" xmlns:r="http://schemas.openxmlformats.org/officeDocument/2006/relationships" r:id="rId7"/>
               </a:graphicData>
             </a:graphic>
           </wp:inline>
@@ -1117,91 +1920,173 @@
       </w:r>
     </w:p>
     <w:p>
-      <w:r>
-        <w:rPr>
+      <w:pPr>
+        <w:rPr>
+          <w:rFonts w:ascii="Times New Roman" w:hAnsi="Times New Roman" w:cs="Times New Roman"/>
+        </w:rPr>
+      </w:pPr>
+      <w:r>
+        <w:rPr>
+          <w:rFonts w:ascii="Times New Roman" w:hAnsi="Times New Roman" w:cs="Times New Roman"/>
           <w:b/>
         </w:rPr>
         <w:t>Figure 4</w:t>
       </w:r>
       <w:r>
         <w:rPr>
+          <w:rFonts w:ascii="Times New Roman" w:hAnsi="Times New Roman" w:cs="Times New Roman"/>
           <w:b/>
         </w:rPr>
         <w:t>:</w:t>
       </w:r>
       <w:r>
+        <w:rPr>
+          <w:rFonts w:ascii="Times New Roman" w:hAnsi="Times New Roman" w:cs="Times New Roman"/>
+        </w:rPr>
         <w:t xml:space="preserve"> </w:t>
       </w:r>
       <w:r>
+        <w:rPr>
+          <w:rFonts w:ascii="Times New Roman" w:hAnsi="Times New Roman" w:cs="Times New Roman"/>
+        </w:rPr>
         <w:t>This plot illustrates how the energy is divided up in our glider. Each data point in all three data series represents the amount of each type of energy that the glider has at each value of displacement from the equilibrium point</w:t>
       </w:r>
       <w:r>
-        <w:t>. Slope of the tren</w:t>
-      </w:r>
-      <w:r>
+        <w:rPr>
+          <w:rFonts w:ascii="Times New Roman" w:hAnsi="Times New Roman" w:cs="Times New Roman"/>
+        </w:rPr>
+        <w:t xml:space="preserve">. </w:t>
+      </w:r>
+      <w:r>
+        <w:rPr>
+          <w:rFonts w:ascii="Times New Roman" w:hAnsi="Times New Roman" w:cs="Times New Roman"/>
+        </w:rPr>
+        <w:t>The s</w:t>
+      </w:r>
+      <w:r>
+        <w:rPr>
+          <w:rFonts w:ascii="Times New Roman" w:hAnsi="Times New Roman" w:cs="Times New Roman"/>
+        </w:rPr>
+        <w:t>lope of the tren</w:t>
+      </w:r>
+      <w:r>
+        <w:rPr>
+          <w:rFonts w:ascii="Times New Roman" w:hAnsi="Times New Roman" w:cs="Times New Roman"/>
+        </w:rPr>
         <w:t>d</w:t>
       </w:r>
       <w:r>
+        <w:rPr>
+          <w:rFonts w:ascii="Times New Roman" w:hAnsi="Times New Roman" w:cs="Times New Roman"/>
+        </w:rPr>
         <w:t>line is (-0.0076 ± 0.00081) J/m</w:t>
       </w:r>
       <w:r>
-        <w:t xml:space="preserve">. The value of total mechanical energy as the displacement becomes positive because we began our trials with a negative displacement. As the glider moved into </w:t>
-      </w:r>
-      <w:r>
+        <w:rPr>
+          <w:rFonts w:ascii="Times New Roman" w:hAnsi="Times New Roman" w:cs="Times New Roman"/>
+        </w:rPr>
+        <w:t xml:space="preserve">. </w:t>
+      </w:r>
+      <w:r>
+        <w:rPr>
+          <w:rFonts w:ascii="Times New Roman" w:hAnsi="Times New Roman" w:cs="Times New Roman"/>
+        </w:rPr>
+        <w:t xml:space="preserve">As the glider moved into </w:t>
+      </w:r>
+      <w:r>
+        <w:rPr>
+          <w:rFonts w:ascii="Times New Roman" w:hAnsi="Times New Roman" w:cs="Times New Roman"/>
+        </w:rPr>
         <w:t xml:space="preserve">a positive displacement, </w:t>
       </w:r>
       <w:r>
+        <w:rPr>
+          <w:rFonts w:ascii="Times New Roman" w:hAnsi="Times New Roman" w:cs="Times New Roman"/>
+        </w:rPr>
         <w:t>some of the energy was lost as thermal energy because of friction between the glider and the air track.</w:t>
       </w:r>
     </w:p>
-    <w:p/>
     <w:p>
-      <w:r>
+      <w:pPr>
+        <w:rPr>
+          <w:rFonts w:ascii="Times New Roman" w:hAnsi="Times New Roman" w:cs="Times New Roman"/>
+        </w:rPr>
+      </w:pPr>
+    </w:p>
+    <w:p>
+      <w:pPr>
+        <w:rPr>
+          <w:rFonts w:ascii="Times New Roman" w:hAnsi="Times New Roman" w:cs="Times New Roman"/>
+        </w:rPr>
+      </w:pPr>
+      <w:r>
+        <w:rPr>
+          <w:rFonts w:ascii="Times New Roman" w:hAnsi="Times New Roman" w:cs="Times New Roman"/>
+        </w:rPr>
         <w:t xml:space="preserve">Friction force depends on the normal force, </w:t>
       </w:r>
       <w:r>
         <w:rPr>
+          <w:rFonts w:ascii="Times New Roman" w:hAnsi="Times New Roman" w:cs="Times New Roman"/>
           <w:i/>
         </w:rPr>
         <w:t>F</w:t>
       </w:r>
       <w:r>
         <w:rPr>
+          <w:rFonts w:ascii="Times New Roman" w:hAnsi="Times New Roman" w:cs="Times New Roman"/>
           <w:i/>
           <w:vertAlign w:val="subscript"/>
         </w:rPr>
         <w:t>N</w:t>
       </w:r>
       <w:r>
+        <w:rPr>
+          <w:rFonts w:ascii="Times New Roman" w:hAnsi="Times New Roman" w:cs="Times New Roman"/>
+        </w:rPr>
         <w:t xml:space="preserve">, and the coefficient of friction. The value of </w:t>
       </w:r>
-      <w:bookmarkStart w:id="0" w:name="OLE_LINK1"/>
-      <w:r>
-        <w:rPr>
+      <w:bookmarkStart w:id="1" w:name="OLE_LINK1"/>
+      <w:r>
+        <w:rPr>
+          <w:rFonts w:ascii="Times New Roman" w:hAnsi="Times New Roman" w:cs="Times New Roman"/>
           <w:i/>
         </w:rPr>
         <w:t>F</w:t>
       </w:r>
       <w:r>
         <w:rPr>
+          <w:rFonts w:ascii="Times New Roman" w:hAnsi="Times New Roman" w:cs="Times New Roman"/>
           <w:i/>
           <w:vertAlign w:val="subscript"/>
         </w:rPr>
         <w:t>N</w:t>
       </w:r>
       <w:r>
+        <w:rPr>
+          <w:rFonts w:ascii="Times New Roman" w:hAnsi="Times New Roman" w:cs="Times New Roman"/>
+        </w:rPr>
         <w:t xml:space="preserve"> </w:t>
       </w:r>
-      <w:bookmarkEnd w:id="0"/>
-      <w:r>
+      <w:bookmarkEnd w:id="1"/>
+      <w:r>
+        <w:rPr>
+          <w:rFonts w:ascii="Times New Roman" w:hAnsi="Times New Roman" w:cs="Times New Roman"/>
+        </w:rPr>
         <w:t xml:space="preserve">is equal to the weight of the glider on the sled. The value of friction force is equivalent to the slope of the trendline for total energy in Figure 3. </w:t>
       </w:r>
     </w:p>
-    <w:p/>
     <w:p>
       <w:pPr>
         <w:rPr>
-          <w:rFonts w:eastAsiaTheme="minorEastAsia"/>
+          <w:rFonts w:ascii="Times New Roman" w:hAnsi="Times New Roman" w:cs="Times New Roman"/>
+        </w:rPr>
+      </w:pPr>
+    </w:p>
+    <w:p>
+      <w:pPr>
+        <w:rPr>
+          <w:rFonts w:ascii="Times New Roman" w:eastAsiaTheme="minorEastAsia" w:hAnsi="Times New Roman" w:cs="Times New Roman"/>
         </w:rPr>
       </w:pPr>
       <m:oMathPara>
@@ -1210,7 +2095,7 @@
             <m:sSubPr>
               <m:ctrlPr>
                 <w:rPr>
-                  <w:rFonts w:ascii="Cambria Math" w:hAnsi="Cambria Math"/>
+                  <w:rFonts w:ascii="Cambria Math" w:hAnsi="Cambria Math" w:cs="Times New Roman"/>
                   <w:i/>
                 </w:rPr>
               </m:ctrlPr>
@@ -1218,7 +2103,7 @@
             <m:e>
               <m:r>
                 <w:rPr>
-                  <w:rFonts w:ascii="Cambria Math" w:hAnsi="Cambria Math"/>
+                  <w:rFonts w:ascii="Cambria Math" w:hAnsi="Cambria Math" w:cs="Times New Roman"/>
                 </w:rPr>
                 <m:t>F</m:t>
               </m:r>
@@ -1226,7 +2111,7 @@
             <m:sub>
               <m:r>
                 <w:rPr>
-                  <w:rFonts w:ascii="Cambria Math" w:hAnsi="Cambria Math"/>
+                  <w:rFonts w:ascii="Cambria Math" w:hAnsi="Cambria Math" w:cs="Times New Roman"/>
                 </w:rPr>
                 <m:t>f</m:t>
               </m:r>
@@ -1234,7 +2119,7 @@
           </m:sSub>
           <m:r>
             <w:rPr>
-              <w:rFonts w:ascii="Cambria Math" w:hAnsi="Cambria Math"/>
+              <w:rFonts w:ascii="Cambria Math" w:hAnsi="Cambria Math" w:cs="Times New Roman"/>
             </w:rPr>
             <m:t>=µ*</m:t>
           </m:r>
@@ -1242,7 +2127,7 @@
             <m:sSubPr>
               <m:ctrlPr>
                 <w:rPr>
-                  <w:rFonts w:ascii="Cambria Math" w:hAnsi="Cambria Math"/>
+                  <w:rFonts w:ascii="Cambria Math" w:hAnsi="Cambria Math" w:cs="Times New Roman"/>
                   <w:i/>
                 </w:rPr>
               </m:ctrlPr>
@@ -1250,7 +2135,7 @@
             <m:e>
               <m:r>
                 <w:rPr>
-                  <w:rFonts w:ascii="Cambria Math" w:hAnsi="Cambria Math"/>
+                  <w:rFonts w:ascii="Cambria Math" w:hAnsi="Cambria Math" w:cs="Times New Roman"/>
                 </w:rPr>
                 <m:t>F</m:t>
               </m:r>
@@ -1258,7 +2143,7 @@
             <m:sub>
               <m:r>
                 <w:rPr>
-                  <w:rFonts w:ascii="Cambria Math" w:hAnsi="Cambria Math"/>
+                  <w:rFonts w:ascii="Cambria Math" w:hAnsi="Cambria Math" w:cs="Times New Roman"/>
                 </w:rPr>
                 <m:t>N</m:t>
               </m:r>
@@ -1270,77 +2155,29 @@
     <w:p>
       <w:pPr>
         <w:rPr>
-          <w:rFonts w:eastAsiaTheme="minorEastAsia"/>
+          <w:rFonts w:ascii="Times New Roman" w:eastAsiaTheme="minorEastAsia" w:hAnsi="Times New Roman" w:cs="Times New Roman"/>
         </w:rPr>
       </w:pPr>
     </w:p>
     <w:p>
       <w:pPr>
         <w:rPr>
-          <w:rFonts w:eastAsiaTheme="minorEastAsia"/>
+          <w:rFonts w:ascii="Times New Roman" w:eastAsiaTheme="minorEastAsia" w:hAnsi="Times New Roman" w:cs="Times New Roman"/>
         </w:rPr>
       </w:pPr>
       <m:oMathPara>
         <m:oMath>
           <m:r>
             <w:rPr>
-              <w:rFonts w:ascii="Cambria Math" w:eastAsiaTheme="minorEastAsia" w:hAnsi="Cambria Math"/>
+              <w:rFonts w:ascii="Cambria Math" w:eastAsiaTheme="minorEastAsia" w:hAnsi="Cambria Math" w:cs="Times New Roman"/>
             </w:rPr>
-            <m:t>(</m:t>
-          </m:r>
-          <m:r>
-            <w:rPr>
-              <w:rFonts w:ascii="Cambria Math" w:eastAsiaTheme="minorEastAsia" w:hAnsi="Cambria Math"/>
-            </w:rPr>
-            <m:t>-0.0076</m:t>
-          </m:r>
-          <m:r>
-            <w:rPr>
-              <w:rFonts w:ascii="Cambria Math" w:eastAsiaTheme="minorEastAsia" w:hAnsi="Cambria Math"/>
-            </w:rPr>
-            <m:t>±0.00081)</m:t>
-          </m:r>
-          <m:r>
-            <w:rPr>
-              <w:rFonts w:ascii="Cambria Math" w:eastAsiaTheme="minorEastAsia" w:hAnsi="Cambria Math"/>
-            </w:rPr>
-            <m:t xml:space="preserve"> N</m:t>
-          </m:r>
-          <m:r>
-            <w:rPr>
-              <w:rFonts w:ascii="Cambria Math" w:eastAsiaTheme="minorEastAsia" w:hAnsi="Cambria Math"/>
-            </w:rPr>
-            <m:t>=µ*(</m:t>
-          </m:r>
-          <m:r>
-            <w:rPr>
-              <w:rFonts w:ascii="Cambria Math" w:eastAsiaTheme="minorEastAsia" w:hAnsi="Cambria Math"/>
-            </w:rPr>
-            <m:t>(</m:t>
-          </m:r>
-          <m:r>
-            <w:rPr>
-              <w:rFonts w:ascii="Cambria Math" w:eastAsiaTheme="minorEastAsia" w:hAnsi="Cambria Math"/>
-            </w:rPr>
-            <m:t>0.2326</m:t>
-          </m:r>
-          <m:r>
-            <w:rPr>
-              <w:rFonts w:ascii="Cambria Math" w:eastAsiaTheme="minorEastAsia" w:hAnsi="Cambria Math"/>
-            </w:rPr>
-            <m:t xml:space="preserve"> ± 0.0002)</m:t>
-          </m:r>
-          <m:r>
-            <w:rPr>
-              <w:rFonts w:ascii="Cambria Math" w:eastAsiaTheme="minorEastAsia" w:hAnsi="Cambria Math"/>
-            </w:rPr>
-            <m:t xml:space="preserve"> kg*9.80 m/</m:t>
+            <m:t>(-0.0076±0.00081) N=µ*((0.2326 ± 0.0002) kg*9.80 m/</m:t>
           </m:r>
           <m:sSup>
             <m:sSupPr>
               <m:ctrlPr>
                 <w:rPr>
-                  <w:rFonts w:ascii="Cambria Math" w:eastAsiaTheme="minorEastAsia" w:hAnsi="Cambria Math"/>
+                  <w:rFonts w:ascii="Cambria Math" w:eastAsiaTheme="minorEastAsia" w:hAnsi="Cambria Math" w:cs="Times New Roman"/>
                   <w:i/>
                 </w:rPr>
               </m:ctrlPr>
@@ -1348,7 +2185,7 @@
             <m:e>
               <m:r>
                 <w:rPr>
-                  <w:rFonts w:ascii="Cambria Math" w:eastAsiaTheme="minorEastAsia" w:hAnsi="Cambria Math"/>
+                  <w:rFonts w:ascii="Cambria Math" w:eastAsiaTheme="minorEastAsia" w:hAnsi="Cambria Math" w:cs="Times New Roman"/>
                 </w:rPr>
                 <m:t>s</m:t>
               </m:r>
@@ -1356,7 +2193,7 @@
             <m:sup>
               <m:r>
                 <w:rPr>
-                  <w:rFonts w:ascii="Cambria Math" w:eastAsiaTheme="minorEastAsia" w:hAnsi="Cambria Math"/>
+                  <w:rFonts w:ascii="Cambria Math" w:eastAsiaTheme="minorEastAsia" w:hAnsi="Cambria Math" w:cs="Times New Roman"/>
                 </w:rPr>
                 <m:t>2</m:t>
               </m:r>
@@ -1364,7 +2201,7 @@
           </m:sSup>
           <m:r>
             <w:rPr>
-              <w:rFonts w:ascii="Cambria Math" w:eastAsiaTheme="minorEastAsia" w:hAnsi="Cambria Math"/>
+              <w:rFonts w:ascii="Cambria Math" w:eastAsiaTheme="minorEastAsia" w:hAnsi="Cambria Math" w:cs="Times New Roman"/>
             </w:rPr>
             <m:t>)</m:t>
           </m:r>
@@ -1374,35 +2211,23 @@
     <w:p>
       <w:pPr>
         <w:rPr>
-          <w:rFonts w:eastAsiaTheme="minorEastAsia"/>
+          <w:rFonts w:ascii="Times New Roman" w:eastAsiaTheme="minorEastAsia" w:hAnsi="Times New Roman" w:cs="Times New Roman"/>
         </w:rPr>
       </w:pPr>
     </w:p>
     <w:p>
       <w:pPr>
         <w:rPr>
-          <w:rFonts w:eastAsiaTheme="minorEastAsia"/>
+          <w:rFonts w:ascii="Times New Roman" w:eastAsiaTheme="minorEastAsia" w:hAnsi="Times New Roman" w:cs="Times New Roman"/>
         </w:rPr>
       </w:pPr>
       <m:oMathPara>
         <m:oMath>
           <m:r>
             <w:rPr>
-              <w:rFonts w:ascii="Cambria Math" w:eastAsiaTheme="minorEastAsia" w:hAnsi="Cambria Math"/>
+              <w:rFonts w:ascii="Cambria Math" w:eastAsiaTheme="minorEastAsia" w:hAnsi="Cambria Math" w:cs="Times New Roman"/>
             </w:rPr>
-            <m:t>µ=0.0033</m:t>
-          </m:r>
-          <m:r>
-            <w:rPr>
-              <w:rFonts w:ascii="Cambria Math" w:eastAsiaTheme="minorEastAsia" w:hAnsi="Cambria Math"/>
-            </w:rPr>
-            <m:t>±</m:t>
-          </m:r>
-          <m:r>
-            <w:rPr>
-              <w:rFonts w:ascii="Cambria Math" w:eastAsiaTheme="minorEastAsia" w:hAnsi="Cambria Math"/>
-            </w:rPr>
-            <m:t>0.107</m:t>
+            <m:t>µ=0.0033±0.107</m:t>
           </m:r>
         </m:oMath>
       </m:oMathPara>
@@ -1410,85 +2235,141 @@
     <w:p>
       <w:pPr>
         <w:rPr>
-          <w:rFonts w:eastAsiaTheme="minorEastAsia"/>
+          <w:rFonts w:ascii="Times New Roman" w:eastAsiaTheme="minorEastAsia" w:hAnsi="Times New Roman" w:cs="Times New Roman"/>
         </w:rPr>
       </w:pPr>
     </w:p>
     <w:p>
-      <w:r>
-        <w:rPr>
-          <w:rFonts w:eastAsiaTheme="minorEastAsia"/>
-        </w:rPr>
-        <w:t>Most coefficients of friction are higher than our value. However, the air track is supposed to simulate a frictionless surface</w:t>
-      </w:r>
-      <w:r>
-        <w:rPr>
-          <w:rFonts w:eastAsiaTheme="minorEastAsia"/>
+      <w:pPr>
+        <w:rPr>
+          <w:rFonts w:ascii="Times New Roman" w:eastAsiaTheme="minorEastAsia" w:hAnsi="Times New Roman" w:cs="Times New Roman"/>
+        </w:rPr>
+      </w:pPr>
+      <w:r>
+        <w:rPr>
+          <w:rFonts w:ascii="Times New Roman" w:eastAsiaTheme="minorEastAsia" w:hAnsi="Times New Roman" w:cs="Times New Roman"/>
+        </w:rPr>
+        <w:t xml:space="preserve">Most coefficients of friction </w:t>
+      </w:r>
+      <w:r>
+        <w:rPr>
+          <w:rFonts w:ascii="Times New Roman" w:eastAsiaTheme="minorEastAsia" w:hAnsi="Times New Roman" w:cs="Times New Roman"/>
+        </w:rPr>
+        <w:t xml:space="preserve">in general </w:t>
+      </w:r>
+      <w:r>
+        <w:rPr>
+          <w:rFonts w:ascii="Times New Roman" w:eastAsiaTheme="minorEastAsia" w:hAnsi="Times New Roman" w:cs="Times New Roman"/>
+        </w:rPr>
+        <w:t>are higher than our value. However, the air track is supposed to simulate a frictionless surface</w:t>
+      </w:r>
+      <w:r>
+        <w:rPr>
+          <w:rFonts w:ascii="Times New Roman" w:eastAsiaTheme="minorEastAsia" w:hAnsi="Times New Roman" w:cs="Times New Roman"/>
         </w:rPr>
         <w:t>, so a low value makes sense in this scenario.</w:t>
       </w:r>
       <w:r>
         <w:rPr>
-          <w:rFonts w:eastAsiaTheme="minorEastAsia"/>
+          <w:rFonts w:ascii="Times New Roman" w:eastAsiaTheme="minorEastAsia" w:hAnsi="Times New Roman" w:cs="Times New Roman"/>
         </w:rPr>
         <w:t xml:space="preserve"> If we look at the trend of decrease in the glider’s total mechanical energy across multiple oscillation cycles (as in section 4), then we see that the force of fricti</w:t>
       </w:r>
       <w:r>
         <w:rPr>
-          <w:rFonts w:eastAsiaTheme="minorEastAsia"/>
+          <w:rFonts w:ascii="Times New Roman" w:eastAsiaTheme="minorEastAsia" w:hAnsi="Times New Roman" w:cs="Times New Roman"/>
         </w:rPr>
         <w:t>on is actually less than in the half cycle case that we looked at here.</w:t>
       </w:r>
       <w:r>
         <w:rPr>
-          <w:rFonts w:eastAsiaTheme="minorEastAsia"/>
+          <w:rFonts w:ascii="Times New Roman" w:eastAsiaTheme="minorEastAsia" w:hAnsi="Times New Roman" w:cs="Times New Roman"/>
         </w:rPr>
         <w:t xml:space="preserve"> </w:t>
       </w:r>
-      <w:proofErr w:type="gramStart"/>
-      <w:r>
-        <w:rPr>
-          <w:rFonts w:eastAsiaTheme="minorEastAsia"/>
+      <w:r>
+        <w:rPr>
+          <w:rFonts w:ascii="Times New Roman" w:eastAsiaTheme="minorEastAsia" w:hAnsi="Times New Roman" w:cs="Times New Roman"/>
         </w:rPr>
         <w:t>Thus</w:t>
       </w:r>
-      <w:proofErr w:type="gramEnd"/>
-      <w:r>
-        <w:rPr>
-          <w:rFonts w:eastAsiaTheme="minorEastAsia"/>
+      <w:r>
+        <w:rPr>
+          <w:rFonts w:ascii="Times New Roman" w:eastAsiaTheme="minorEastAsia" w:hAnsi="Times New Roman" w:cs="Times New Roman"/>
+        </w:rPr>
+        <w:t>,</w:t>
+      </w:r>
+      <w:r>
+        <w:rPr>
+          <w:rFonts w:ascii="Times New Roman" w:eastAsiaTheme="minorEastAsia" w:hAnsi="Times New Roman" w:cs="Times New Roman"/>
         </w:rPr>
         <w:t xml:space="preserve"> the</w:t>
       </w:r>
       <w:r>
         <w:rPr>
-          <w:rFonts w:eastAsiaTheme="minorEastAsia"/>
+          <w:rFonts w:ascii="Times New Roman" w:eastAsiaTheme="minorEastAsia" w:hAnsi="Times New Roman" w:cs="Times New Roman"/>
         </w:rPr>
         <w:t xml:space="preserve"> coefficient of friction would also be lower if we looked at multiple cycles.</w:t>
       </w:r>
     </w:p>
     <w:p>
-      <w:r>
-        <w:rPr>
+      <w:pPr>
+        <w:rPr>
+          <w:rFonts w:ascii="Times New Roman" w:eastAsiaTheme="minorEastAsia" w:hAnsi="Times New Roman" w:cs="Times New Roman"/>
+        </w:rPr>
+      </w:pPr>
+    </w:p>
+    <w:p>
+      <w:pPr>
+        <w:rPr>
+          <w:rFonts w:ascii="Times New Roman" w:hAnsi="Times New Roman" w:cs="Times New Roman"/>
+        </w:rPr>
+      </w:pPr>
+    </w:p>
+    <w:p>
+      <w:pPr>
+        <w:rPr>
+          <w:rFonts w:ascii="Times New Roman" w:hAnsi="Times New Roman" w:cs="Times New Roman"/>
+        </w:rPr>
+      </w:pPr>
+      <w:r>
+        <w:rPr>
+          <w:rFonts w:ascii="Times New Roman" w:hAnsi="Times New Roman" w:cs="Times New Roman"/>
           <w:b/>
         </w:rPr>
         <w:lastRenderedPageBreak/>
         <w:t>(4) Extra Credit</w:t>
       </w:r>
       <w:r>
+        <w:rPr>
+          <w:rFonts w:ascii="Times New Roman" w:hAnsi="Times New Roman" w:cs="Times New Roman"/>
+        </w:rPr>
         <w:t xml:space="preserve"> </w:t>
       </w:r>
     </w:p>
-    <w:p/>
     <w:p>
-      <w:r>
-        <w:rPr>
+      <w:pPr>
+        <w:rPr>
+          <w:rFonts w:ascii="Times New Roman" w:hAnsi="Times New Roman" w:cs="Times New Roman"/>
+        </w:rPr>
+      </w:pPr>
+    </w:p>
+    <w:p>
+      <w:pPr>
+        <w:rPr>
+          <w:rFonts w:ascii="Times New Roman" w:hAnsi="Times New Roman" w:cs="Times New Roman"/>
+        </w:rPr>
+      </w:pPr>
+      <w:r>
+        <w:rPr>
+          <w:rFonts w:ascii="Times New Roman" w:hAnsi="Times New Roman" w:cs="Times New Roman"/>
           <w:noProof/>
         </w:rPr>
         <w:drawing>
-          <wp:inline distT="0" distB="0" distL="0" distR="0" wp14:anchorId="7B610EE4" wp14:editId="7302EE53">
-            <wp:extent cx="6040073" cy="3759200"/>
-            <wp:effectExtent l="0" t="0" r="18415" b="12700"/>
-            <wp:docPr id="8" name="Chart 8">
+          <wp:inline distT="0" distB="0" distL="0" distR="0" wp14:anchorId="5EE483F1" wp14:editId="597C8013">
+            <wp:extent cx="5950131" cy="3759200"/>
+            <wp:effectExtent l="0" t="0" r="6350" b="12700"/>
+            <wp:docPr id="2" name="Chart 2">
               <a:extLst xmlns:a="http://schemas.openxmlformats.org/drawingml/2006/main">
                 <a:ext uri="{FF2B5EF4-FFF2-40B4-BE49-F238E27FC236}">
                   <a16:creationId xmlns:a16="http://schemas.microsoft.com/office/drawing/2014/main" id="{81D1A472-D03A-3147-A867-DF87EEA76528}"/>
@@ -1498,7 +2379,7 @@
             <wp:cNvGraphicFramePr/>
             <a:graphic xmlns:a="http://schemas.openxmlformats.org/drawingml/2006/main">
               <a:graphicData uri="http://schemas.openxmlformats.org/drawingml/2006/chart">
-                <c:chart xmlns:c="http://schemas.openxmlformats.org/drawingml/2006/chart" xmlns:r="http://schemas.openxmlformats.org/officeDocument/2006/relationships" r:id="rId7"/>
+                <c:chart xmlns:c="http://schemas.openxmlformats.org/drawingml/2006/chart" xmlns:r="http://schemas.openxmlformats.org/officeDocument/2006/relationships" r:id="rId8"/>
               </a:graphicData>
             </a:graphic>
           </wp:inline>
@@ -1506,60 +2387,326 @@
       </w:r>
     </w:p>
     <w:p>
-      <w:r>
-        <w:rPr>
+      <w:pPr>
+        <w:rPr>
+          <w:rFonts w:ascii="Times New Roman" w:hAnsi="Times New Roman" w:cs="Times New Roman"/>
+        </w:rPr>
+      </w:pPr>
+      <w:r>
+        <w:rPr>
+          <w:rFonts w:ascii="Times New Roman" w:hAnsi="Times New Roman" w:cs="Times New Roman"/>
           <w:b/>
         </w:rPr>
         <w:t>Figure 5</w:t>
       </w:r>
       <w:r>
         <w:rPr>
+          <w:rFonts w:ascii="Times New Roman" w:hAnsi="Times New Roman" w:cs="Times New Roman"/>
           <w:b/>
         </w:rPr>
         <w:t>:</w:t>
       </w:r>
       <w:r>
+        <w:rPr>
+          <w:rFonts w:ascii="Times New Roman" w:hAnsi="Times New Roman" w:cs="Times New Roman"/>
+        </w:rPr>
         <w:t xml:space="preserve"> This plot shows the breakdown of the glider’s total mechanical energy into kinetic and potential energy across multiple oscillation cycles. Each data point represents the amount of each type of energy the glider has at a particular moment in time.</w:t>
       </w:r>
       <w:r>
-        <w:t xml:space="preserve"> The total mechanical energy of the glider decreases over time because of the friction between the glider and the air track. The trendline has a slope of (-0.0016</w:t>
-      </w:r>
-      <w:r>
-        <w:t xml:space="preserve"> ± 0.0000727) J/s (Nm/s).</w:t>
+        <w:rPr>
+          <w:rFonts w:ascii="Times New Roman" w:hAnsi="Times New Roman" w:cs="Times New Roman"/>
+        </w:rPr>
+        <w:t xml:space="preserve"> The total mechanical energy of the glider decreases over time because of the friction between the glider and the air track. The </w:t>
+      </w:r>
+      <w:r>
+        <w:rPr>
+          <w:rFonts w:ascii="Times New Roman" w:hAnsi="Times New Roman" w:cs="Times New Roman"/>
+        </w:rPr>
+        <w:t>equation of the tren</w:t>
+      </w:r>
+      <w:r>
+        <w:rPr>
+          <w:rFonts w:ascii="Times New Roman" w:hAnsi="Times New Roman" w:cs="Times New Roman"/>
+        </w:rPr>
+        <w:t>d</w:t>
+      </w:r>
+      <w:r>
+        <w:rPr>
+          <w:rFonts w:ascii="Times New Roman" w:hAnsi="Times New Roman" w:cs="Times New Roman"/>
+        </w:rPr>
+        <w:t xml:space="preserve">line is </w:t>
+      </w:r>
+      <w:r>
+        <w:rPr>
+          <w:rFonts w:ascii="Times New Roman" w:hAnsi="Times New Roman" w:cs="Times New Roman"/>
+          <w:i/>
+        </w:rPr>
+        <w:t>E</w:t>
+      </w:r>
+      <w:r>
+        <w:rPr>
+          <w:rFonts w:ascii="Times New Roman" w:hAnsi="Times New Roman" w:cs="Times New Roman"/>
+        </w:rPr>
+        <w:t xml:space="preserve"> = 0.0448</w:t>
+      </w:r>
+      <w:r>
+        <w:rPr>
+          <w:rFonts w:ascii="Times New Roman" w:hAnsi="Times New Roman" w:cs="Times New Roman"/>
+          <w:i/>
+        </w:rPr>
+        <w:t>e</w:t>
+      </w:r>
+      <w:r>
+        <w:rPr>
+          <w:rFonts w:ascii="Times New Roman" w:hAnsi="Times New Roman" w:cs="Times New Roman"/>
+          <w:vertAlign w:val="superscript"/>
+        </w:rPr>
+        <w:t>-0.04</w:t>
+      </w:r>
+      <w:r>
+        <w:rPr>
+          <w:rFonts w:ascii="Times New Roman" w:hAnsi="Times New Roman" w:cs="Times New Roman"/>
+          <w:i/>
+          <w:vertAlign w:val="superscript"/>
+        </w:rPr>
+        <w:t>t</w:t>
+      </w:r>
+      <w:r>
+        <w:rPr>
+          <w:rFonts w:ascii="Times New Roman" w:hAnsi="Times New Roman" w:cs="Times New Roman"/>
+        </w:rPr>
+        <w:t>.</w:t>
+      </w:r>
+      <w:r>
+        <w:rPr>
+          <w:rFonts w:ascii="Times New Roman" w:hAnsi="Times New Roman" w:cs="Times New Roman"/>
+        </w:rPr>
+        <w:t xml:space="preserve"> This indicates that the energy in the system converges to a value of 0.0448 J.</w:t>
       </w:r>
     </w:p>
-    <w:p/>
-    <w:p>
-      <w:r>
-        <w:t xml:space="preserve">The initial value of the total mechanical energy is </w:t>
-      </w:r>
-      <w:r>
-        <w:t xml:space="preserve">0.02179 J. To find the time at which this value is reduced by a factor of </w:t>
-      </w:r>
-      <w:r>
-        <w:rPr>
-          <w:i/>
-        </w:rPr>
-        <w:t>e</w:t>
-      </w:r>
-      <w:r>
-        <w:t>, we solve the following equation.</w:t>
-      </w:r>
-    </w:p>
-    <w:p/>
     <w:p>
       <w:pPr>
         <w:rPr>
-          <w:rFonts w:eastAsiaTheme="minorEastAsia"/>
+          <w:rFonts w:ascii="Times New Roman" w:hAnsi="Times New Roman" w:cs="Times New Roman"/>
+        </w:rPr>
+      </w:pPr>
+    </w:p>
+    <w:p>
+      <w:pPr>
+        <w:rPr>
+          <w:rFonts w:ascii="Times New Roman" w:hAnsi="Times New Roman" w:cs="Times New Roman"/>
+        </w:rPr>
+      </w:pPr>
+      <w:r>
+        <w:rPr>
+          <w:rFonts w:ascii="Times New Roman" w:hAnsi="Times New Roman" w:cs="Times New Roman"/>
+        </w:rPr>
+        <w:t>To find the initial total mechanical energy, we plug in the first timestamp that we recorded into our equation</w:t>
+      </w:r>
+      <w:r>
+        <w:rPr>
+          <w:rFonts w:ascii="Times New Roman" w:hAnsi="Times New Roman" w:cs="Times New Roman"/>
+        </w:rPr>
+        <w:t>.</w:t>
+      </w:r>
+    </w:p>
+    <w:p>
+      <w:pPr>
+        <w:rPr>
+          <w:rFonts w:ascii="Times New Roman" w:hAnsi="Times New Roman" w:cs="Times New Roman"/>
+        </w:rPr>
+      </w:pPr>
+    </w:p>
+    <w:p>
+      <w:pPr>
+        <w:rPr>
+          <w:rFonts w:ascii="Times New Roman" w:eastAsiaTheme="minorEastAsia" w:hAnsi="Times New Roman" w:cs="Times New Roman"/>
         </w:rPr>
       </w:pPr>
       <m:oMathPara>
         <m:oMath>
+          <m:r>
+            <w:rPr>
+              <w:rFonts w:ascii="Cambria Math" w:hAnsi="Cambria Math" w:cs="Times New Roman"/>
+            </w:rPr>
+            <m:t>E</m:t>
+          </m:r>
+          <m:sSub>
+            <m:sSubPr>
+              <m:ctrlPr>
+                <w:rPr>
+                  <w:rFonts w:ascii="Cambria Math" w:hAnsi="Cambria Math" w:cs="Times New Roman"/>
+                  <w:i/>
+                </w:rPr>
+              </m:ctrlPr>
+            </m:sSubPr>
+            <m:e>
+              <m:r>
+                <m:rPr>
+                  <m:sty m:val="p"/>
+                </m:rPr>
+                <w:rPr>
+                  <w:rFonts w:ascii="Cambria Math" w:hAnsi="Cambria Math" w:cs="Times New Roman"/>
+                </w:rPr>
+                <w:softHyphen/>
+              </m:r>
+            </m:e>
+            <m:sub>
+              <m:r>
+                <w:rPr>
+                  <w:rFonts w:ascii="Cambria Math" w:hAnsi="Cambria Math" w:cs="Times New Roman"/>
+                </w:rPr>
+                <m:t>0</m:t>
+              </m:r>
+            </m:sub>
+          </m:sSub>
+          <m:r>
+            <w:rPr>
+              <w:rFonts w:ascii="Cambria Math" w:hAnsi="Cambria Math" w:cs="Times New Roman"/>
+            </w:rPr>
+            <m:t>= 0.0448</m:t>
+          </m:r>
+          <m:sSup>
+            <m:sSupPr>
+              <m:ctrlPr>
+                <w:rPr>
+                  <w:rFonts w:ascii="Cambria Math" w:hAnsi="Cambria Math" w:cs="Times New Roman"/>
+                  <w:i/>
+                </w:rPr>
+              </m:ctrlPr>
+            </m:sSupPr>
+            <m:e>
+              <m:r>
+                <w:rPr>
+                  <w:rFonts w:ascii="Cambria Math" w:hAnsi="Cambria Math" w:cs="Times New Roman"/>
+                </w:rPr>
+                <m:t>e</m:t>
+              </m:r>
+            </m:e>
+            <m:sup>
+              <m:r>
+                <w:rPr>
+                  <w:rFonts w:ascii="Cambria Math" w:hAnsi="Cambria Math" w:cs="Times New Roman"/>
+                </w:rPr>
+                <m:t>-0.04(0.64762)</m:t>
+              </m:r>
+            </m:sup>
+          </m:sSup>
+          <m:r>
+            <w:rPr>
+              <w:rFonts w:ascii="Cambria Math" w:hAnsi="Cambria Math" w:cs="Times New Roman"/>
+            </w:rPr>
+            <m:t>=0.04365 J</m:t>
+          </m:r>
+        </m:oMath>
+      </m:oMathPara>
+    </w:p>
+    <w:p>
+      <w:pPr>
+        <w:rPr>
+          <w:rFonts w:ascii="Times New Roman" w:eastAsiaTheme="minorEastAsia" w:hAnsi="Times New Roman" w:cs="Times New Roman"/>
+        </w:rPr>
+      </w:pPr>
+    </w:p>
+    <w:p>
+      <w:pPr>
+        <w:rPr>
+          <w:rFonts w:ascii="Times New Roman" w:eastAsiaTheme="minorEastAsia" w:hAnsi="Times New Roman" w:cs="Times New Roman"/>
+        </w:rPr>
+      </w:pPr>
+      <w:r>
+        <w:rPr>
+          <w:rFonts w:ascii="Times New Roman" w:eastAsiaTheme="minorEastAsia" w:hAnsi="Times New Roman" w:cs="Times New Roman"/>
+        </w:rPr>
+        <w:t xml:space="preserve">Since we want to find when the amplitude of oscillation decreases by a factor of </w:t>
+      </w:r>
+      <w:r>
+        <w:rPr>
+          <w:rFonts w:ascii="Times New Roman" w:eastAsiaTheme="minorEastAsia" w:hAnsi="Times New Roman" w:cs="Times New Roman"/>
+          <w:i/>
+        </w:rPr>
+        <w:t>e</w:t>
+      </w:r>
+      <w:r>
+        <w:rPr>
+          <w:rFonts w:ascii="Times New Roman" w:eastAsiaTheme="minorEastAsia" w:hAnsi="Times New Roman" w:cs="Times New Roman"/>
+        </w:rPr>
+        <w:t xml:space="preserve">, we use the following equation and solved for </w:t>
+      </w:r>
+      <w:r>
+        <w:rPr>
+          <w:rFonts w:ascii="Times New Roman" w:eastAsiaTheme="minorEastAsia" w:hAnsi="Times New Roman" w:cs="Times New Roman"/>
+          <w:i/>
+        </w:rPr>
+        <w:t>A</w:t>
+      </w:r>
+      <w:r>
+        <w:rPr>
+          <w:rFonts w:ascii="Times New Roman" w:eastAsiaTheme="minorEastAsia" w:hAnsi="Times New Roman" w:cs="Times New Roman"/>
+          <w:i/>
+          <w:vertAlign w:val="subscript"/>
+        </w:rPr>
+        <w:t>0</w:t>
+      </w:r>
+      <w:r>
+        <w:rPr>
+          <w:rFonts w:ascii="Times New Roman" w:eastAsiaTheme="minorEastAsia" w:hAnsi="Times New Roman" w:cs="Times New Roman"/>
+        </w:rPr>
+        <w:t>.</w:t>
+      </w:r>
+    </w:p>
+    <w:p>
+      <w:pPr>
+        <w:rPr>
+          <w:rFonts w:ascii="Times New Roman" w:eastAsiaTheme="minorEastAsia" w:hAnsi="Times New Roman" w:cs="Times New Roman"/>
+        </w:rPr>
+      </w:pPr>
+    </w:p>
+    <w:p>
+      <w:pPr>
+        <w:rPr>
+          <w:rFonts w:ascii="Times New Roman" w:eastAsiaTheme="minorEastAsia" w:hAnsi="Times New Roman" w:cs="Times New Roman"/>
+        </w:rPr>
+      </w:pPr>
+      <m:oMathPara>
+        <m:oMath>
+          <m:sSub>
+            <m:sSubPr>
+              <m:ctrlPr>
+                <w:rPr>
+                  <w:rFonts w:ascii="Cambria Math" w:eastAsiaTheme="minorEastAsia" w:hAnsi="Cambria Math" w:cs="Times New Roman"/>
+                  <w:i/>
+                </w:rPr>
+              </m:ctrlPr>
+            </m:sSubPr>
+            <m:e>
+              <m:r>
+                <w:rPr>
+                  <w:rFonts w:ascii="Cambria Math" w:eastAsiaTheme="minorEastAsia" w:hAnsi="Cambria Math" w:cs="Times New Roman"/>
+                </w:rPr>
+                <m:t>E</m:t>
+              </m:r>
+            </m:e>
+            <m:sub>
+              <m:r>
+                <w:rPr>
+                  <w:rFonts w:ascii="Cambria Math" w:eastAsiaTheme="minorEastAsia" w:hAnsi="Cambria Math" w:cs="Times New Roman"/>
+                </w:rPr>
+                <m:t>0</m:t>
+              </m:r>
+            </m:sub>
+          </m:sSub>
+          <m:r>
+            <w:rPr>
+              <w:rFonts w:ascii="Cambria Math" w:eastAsiaTheme="minorEastAsia" w:hAnsi="Cambria Math" w:cs="Times New Roman"/>
+            </w:rPr>
+            <m:t>=</m:t>
+          </m:r>
           <m:f>
             <m:fPr>
               <m:ctrlPr>
                 <w:rPr>
-                  <w:rFonts w:ascii="Cambria Math" w:hAnsi="Cambria Math"/>
+                  <w:rFonts w:ascii="Cambria Math" w:eastAsiaTheme="minorEastAsia" w:hAnsi="Cambria Math" w:cs="Times New Roman"/>
                   <w:i/>
                 </w:rPr>
               </m:ctrlPr>
@@ -1567,25 +2714,173 @@
             <m:num>
               <m:r>
                 <w:rPr>
-                  <w:rFonts w:ascii="Cambria Math" w:hAnsi="Cambria Math"/>
+                  <w:rFonts w:ascii="Cambria Math" w:eastAsiaTheme="minorEastAsia" w:hAnsi="Cambria Math" w:cs="Times New Roman"/>
                 </w:rPr>
-                <m:t>0.02179</m:t>
+                <m:t>1</m:t>
               </m:r>
             </m:num>
             <m:den>
               <m:r>
                 <w:rPr>
-                  <w:rFonts w:ascii="Cambria Math" w:hAnsi="Cambria Math"/>
+                  <w:rFonts w:ascii="Cambria Math" w:eastAsiaTheme="minorEastAsia" w:hAnsi="Cambria Math" w:cs="Times New Roman"/>
                 </w:rPr>
-                <m:t>e</m:t>
+                <m:t>2</m:t>
               </m:r>
             </m:den>
           </m:f>
           <m:r>
             <w:rPr>
-              <w:rFonts w:ascii="Cambria Math" w:hAnsi="Cambria Math"/>
+              <w:rFonts w:ascii="Cambria Math" w:eastAsiaTheme="minorEastAsia" w:hAnsi="Cambria Math" w:cs="Times New Roman"/>
             </w:rPr>
-            <m:t>= -0.001618t+0.04463</m:t>
+            <m:t>k</m:t>
+          </m:r>
+          <m:sSubSup>
+            <m:sSubSupPr>
+              <m:ctrlPr>
+                <w:rPr>
+                  <w:rFonts w:ascii="Cambria Math" w:eastAsiaTheme="minorEastAsia" w:hAnsi="Cambria Math" w:cs="Times New Roman"/>
+                  <w:i/>
+                </w:rPr>
+              </m:ctrlPr>
+            </m:sSubSupPr>
+            <m:e>
+              <m:r>
+                <w:rPr>
+                  <w:rFonts w:ascii="Cambria Math" w:eastAsiaTheme="minorEastAsia" w:hAnsi="Cambria Math" w:cs="Times New Roman"/>
+                </w:rPr>
+                <m:t>A</m:t>
+              </m:r>
+            </m:e>
+            <m:sub>
+              <m:r>
+                <w:rPr>
+                  <w:rFonts w:ascii="Cambria Math" w:eastAsiaTheme="minorEastAsia" w:hAnsi="Cambria Math" w:cs="Times New Roman"/>
+                </w:rPr>
+                <m:t>0</m:t>
+              </m:r>
+            </m:sub>
+            <m:sup>
+              <m:r>
+                <w:rPr>
+                  <w:rFonts w:ascii="Cambria Math" w:eastAsiaTheme="minorEastAsia" w:hAnsi="Cambria Math" w:cs="Times New Roman"/>
+                </w:rPr>
+                <m:t xml:space="preserve">   2</m:t>
+              </m:r>
+            </m:sup>
+          </m:sSubSup>
+        </m:oMath>
+      </m:oMathPara>
+    </w:p>
+    <w:p>
+      <w:pPr>
+        <w:rPr>
+          <w:rFonts w:ascii="Times New Roman" w:eastAsiaTheme="minorEastAsia" w:hAnsi="Times New Roman" w:cs="Times New Roman"/>
+        </w:rPr>
+      </w:pPr>
+    </w:p>
+    <w:p>
+      <w:pPr>
+        <w:rPr>
+          <w:rFonts w:ascii="Times New Roman" w:eastAsiaTheme="minorEastAsia" w:hAnsi="Times New Roman" w:cs="Times New Roman"/>
+        </w:rPr>
+      </w:pPr>
+      <m:oMathPara>
+        <m:oMath>
+          <m:sSub>
+            <m:sSubPr>
+              <m:ctrlPr>
+                <w:rPr>
+                  <w:rFonts w:ascii="Cambria Math" w:hAnsi="Cambria Math" w:cs="Times New Roman"/>
+                  <w:i/>
+                </w:rPr>
+              </m:ctrlPr>
+            </m:sSubPr>
+            <m:e>
+              <m:r>
+                <w:rPr>
+                  <w:rFonts w:ascii="Cambria Math" w:hAnsi="Cambria Math" w:cs="Times New Roman"/>
+                </w:rPr>
+                <m:t>A</m:t>
+              </m:r>
+            </m:e>
+            <m:sub>
+              <m:r>
+                <w:rPr>
+                  <w:rFonts w:ascii="Cambria Math" w:hAnsi="Cambria Math" w:cs="Times New Roman"/>
+                </w:rPr>
+                <m:t>0</m:t>
+              </m:r>
+            </m:sub>
+          </m:sSub>
+          <m:r>
+            <w:rPr>
+              <w:rFonts w:ascii="Cambria Math" w:hAnsi="Cambria Math" w:cs="Times New Roman"/>
+            </w:rPr>
+            <m:t>=</m:t>
+          </m:r>
+          <m:rad>
+            <m:radPr>
+              <m:degHide m:val="1"/>
+              <m:ctrlPr>
+                <w:rPr>
+                  <w:rFonts w:ascii="Cambria Math" w:hAnsi="Cambria Math" w:cs="Times New Roman"/>
+                  <w:i/>
+                </w:rPr>
+              </m:ctrlPr>
+            </m:radPr>
+            <m:deg/>
+            <m:e>
+              <m:f>
+                <m:fPr>
+                  <m:ctrlPr>
+                    <w:rPr>
+                      <w:rFonts w:ascii="Cambria Math" w:hAnsi="Cambria Math" w:cs="Times New Roman"/>
+                      <w:i/>
+                    </w:rPr>
+                  </m:ctrlPr>
+                </m:fPr>
+                <m:num>
+                  <m:r>
+                    <w:rPr>
+                      <w:rFonts w:ascii="Cambria Math" w:hAnsi="Cambria Math" w:cs="Times New Roman"/>
+                    </w:rPr>
+                    <m:t>2</m:t>
+                  </m:r>
+                  <m:d>
+                    <m:dPr>
+                      <m:ctrlPr>
+                        <w:rPr>
+                          <w:rFonts w:ascii="Cambria Math" w:hAnsi="Cambria Math" w:cs="Times New Roman"/>
+                          <w:i/>
+                        </w:rPr>
+                      </m:ctrlPr>
+                    </m:dPr>
+                    <m:e>
+                      <m:r>
+                        <w:rPr>
+                          <w:rFonts w:ascii="Cambria Math" w:hAnsi="Cambria Math" w:cs="Times New Roman"/>
+                        </w:rPr>
+                        <m:t>0.04365</m:t>
+                      </m:r>
+                    </m:e>
+                  </m:d>
+                </m:num>
+                <m:den>
+                  <m:r>
+                    <w:rPr>
+                      <w:rFonts w:ascii="Cambria Math" w:hAnsi="Cambria Math" w:cs="Times New Roman"/>
+                    </w:rPr>
+                    <m:t>5.963</m:t>
+                  </m:r>
+                </m:den>
+              </m:f>
+            </m:e>
+          </m:rad>
+          <m:r>
+            <w:rPr>
+              <w:rFonts w:ascii="Cambria Math" w:eastAsiaTheme="minorEastAsia" w:hAnsi="Cambria Math" w:cs="Times New Roman"/>
+            </w:rPr>
+            <m:t>=0.121 m</m:t>
           </m:r>
         </m:oMath>
       </m:oMathPara>
@@ -1593,69 +2888,938 @@
     <w:p>
       <w:pPr>
         <w:rPr>
-          <w:rFonts w:eastAsiaTheme="minorEastAsia"/>
+          <w:rFonts w:ascii="Times New Roman" w:eastAsiaTheme="minorEastAsia" w:hAnsi="Times New Roman" w:cs="Times New Roman"/>
         </w:rPr>
       </w:pPr>
     </w:p>
     <w:p>
       <w:pPr>
         <w:rPr>
-          <w:rFonts w:eastAsiaTheme="minorEastAsia"/>
+          <w:rFonts w:ascii="Times New Roman" w:eastAsiaTheme="minorEastAsia" w:hAnsi="Times New Roman" w:cs="Times New Roman"/>
+        </w:rPr>
+      </w:pPr>
+    </w:p>
+    <w:p>
+      <w:pPr>
+        <w:rPr>
+          <w:rFonts w:ascii="Times New Roman" w:eastAsiaTheme="minorEastAsia" w:hAnsi="Times New Roman" w:cs="Times New Roman"/>
+        </w:rPr>
+      </w:pPr>
+      <w:r>
+        <w:rPr>
+          <w:rFonts w:ascii="Times New Roman" w:eastAsiaTheme="minorEastAsia" w:hAnsi="Times New Roman" w:cs="Times New Roman"/>
+        </w:rPr>
+        <w:lastRenderedPageBreak/>
+        <w:t xml:space="preserve">We want to find a value </w:t>
+      </w:r>
+      <w:proofErr w:type="spellStart"/>
+      <w:r>
+        <w:rPr>
+          <w:rFonts w:ascii="Times New Roman" w:eastAsiaTheme="minorEastAsia" w:hAnsi="Times New Roman" w:cs="Times New Roman"/>
+          <w:i/>
+        </w:rPr>
+        <w:t>t</w:t>
+      </w:r>
+      <w:r>
+        <w:rPr>
+          <w:rFonts w:ascii="Times New Roman" w:eastAsiaTheme="minorEastAsia" w:hAnsi="Times New Roman" w:cs="Times New Roman"/>
+          <w:i/>
+          <w:vertAlign w:val="subscript"/>
+        </w:rPr>
+        <w:t>x</w:t>
+      </w:r>
+      <w:proofErr w:type="spellEnd"/>
+      <w:r>
+        <w:rPr>
+          <w:rFonts w:ascii="Times New Roman" w:eastAsiaTheme="minorEastAsia" w:hAnsi="Times New Roman" w:cs="Times New Roman"/>
+        </w:rPr>
+        <w:t>, such that:</w:t>
+      </w:r>
+    </w:p>
+    <w:p>
+      <w:pPr>
+        <w:rPr>
+          <w:rFonts w:ascii="Times New Roman" w:eastAsiaTheme="minorEastAsia" w:hAnsi="Times New Roman" w:cs="Times New Roman"/>
+        </w:rPr>
+      </w:pPr>
+    </w:p>
+    <w:p>
+      <w:pPr>
+        <w:rPr>
+          <w:rFonts w:ascii="Times New Roman" w:eastAsiaTheme="minorEastAsia" w:hAnsi="Times New Roman" w:cs="Times New Roman"/>
         </w:rPr>
       </w:pPr>
       <m:oMathPara>
         <m:oMath>
           <m:r>
             <w:rPr>
-              <w:rFonts w:ascii="Cambria Math" w:eastAsiaTheme="minorEastAsia" w:hAnsi="Cambria Math"/>
+              <w:rFonts w:ascii="Cambria Math" w:hAnsi="Cambria Math" w:cs="Times New Roman"/>
             </w:rPr>
-            <m:t>t=</m:t>
+            <m:t>E</m:t>
+          </m:r>
+          <m:d>
+            <m:dPr>
+              <m:ctrlPr>
+                <w:rPr>
+                  <w:rFonts w:ascii="Cambria Math" w:hAnsi="Cambria Math" w:cs="Times New Roman"/>
+                  <w:i/>
+                </w:rPr>
+              </m:ctrlPr>
+            </m:dPr>
+            <m:e>
+              <m:sSub>
+                <m:sSubPr>
+                  <m:ctrlPr>
+                    <w:rPr>
+                      <w:rFonts w:ascii="Cambria Math" w:hAnsi="Cambria Math" w:cs="Times New Roman"/>
+                      <w:i/>
+                    </w:rPr>
+                  </m:ctrlPr>
+                </m:sSubPr>
+                <m:e>
+                  <m:r>
+                    <w:rPr>
+                      <w:rFonts w:ascii="Cambria Math" w:hAnsi="Cambria Math" w:cs="Times New Roman"/>
+                    </w:rPr>
+                    <m:t>t</m:t>
+                  </m:r>
+                </m:e>
+                <m:sub>
+                  <m:r>
+                    <w:rPr>
+                      <w:rFonts w:ascii="Cambria Math" w:hAnsi="Cambria Math" w:cs="Times New Roman"/>
+                    </w:rPr>
+                    <m:t>x</m:t>
+                  </m:r>
+                </m:sub>
+              </m:sSub>
+            </m:e>
+          </m:d>
+          <m:r>
+            <w:rPr>
+              <w:rFonts w:ascii="Cambria Math" w:hAnsi="Cambria Math" w:cs="Times New Roman"/>
+            </w:rPr>
+            <m:t>=0.0448</m:t>
+          </m:r>
+          <m:sSup>
+            <m:sSupPr>
+              <m:ctrlPr>
+                <w:rPr>
+                  <w:rFonts w:ascii="Cambria Math" w:hAnsi="Cambria Math" w:cs="Times New Roman"/>
+                  <w:i/>
+                </w:rPr>
+              </m:ctrlPr>
+            </m:sSupPr>
+            <m:e>
+              <m:r>
+                <w:rPr>
+                  <w:rFonts w:ascii="Cambria Math" w:hAnsi="Cambria Math" w:cs="Times New Roman"/>
+                </w:rPr>
+                <m:t>e</m:t>
+              </m:r>
+            </m:e>
+            <m:sup>
+              <m:r>
+                <w:rPr>
+                  <w:rFonts w:ascii="Cambria Math" w:hAnsi="Cambria Math" w:cs="Times New Roman"/>
+                </w:rPr>
+                <m:t>-0.04</m:t>
+              </m:r>
+              <m:sSub>
+                <m:sSubPr>
+                  <m:ctrlPr>
+                    <w:rPr>
+                      <w:rFonts w:ascii="Cambria Math" w:hAnsi="Cambria Math" w:cs="Times New Roman"/>
+                      <w:i/>
+                    </w:rPr>
+                  </m:ctrlPr>
+                </m:sSubPr>
+                <m:e>
+                  <m:r>
+                    <w:rPr>
+                      <w:rFonts w:ascii="Cambria Math" w:hAnsi="Cambria Math" w:cs="Times New Roman"/>
+                    </w:rPr>
+                    <m:t>t</m:t>
+                  </m:r>
+                </m:e>
+                <m:sub>
+                  <m:r>
+                    <w:rPr>
+                      <w:rFonts w:ascii="Cambria Math" w:hAnsi="Cambria Math" w:cs="Times New Roman"/>
+                    </w:rPr>
+                    <m:t>x</m:t>
+                  </m:r>
+                </m:sub>
+              </m:sSub>
+            </m:sup>
+          </m:sSup>
+          <m:r>
+            <w:rPr>
+              <w:rFonts w:ascii="Cambria Math" w:hAnsi="Cambria Math" w:cs="Times New Roman"/>
+            </w:rPr>
+            <m:t>=</m:t>
+          </m:r>
+          <w:bookmarkStart w:id="2" w:name="OLE_LINK2"/>
+          <m:f>
+            <m:fPr>
+              <m:ctrlPr>
+                <w:rPr>
+                  <w:rFonts w:ascii="Cambria Math" w:hAnsi="Cambria Math" w:cs="Times New Roman"/>
+                  <w:i/>
+                </w:rPr>
+              </m:ctrlPr>
+            </m:fPr>
+            <m:num>
+              <m:r>
+                <w:rPr>
+                  <w:rFonts w:ascii="Cambria Math" w:hAnsi="Cambria Math" w:cs="Times New Roman"/>
+                </w:rPr>
+                <m:t>1</m:t>
+              </m:r>
+            </m:num>
+            <m:den>
+              <m:r>
+                <w:rPr>
+                  <w:rFonts w:ascii="Cambria Math" w:hAnsi="Cambria Math" w:cs="Times New Roman"/>
+                </w:rPr>
+                <m:t>2</m:t>
+              </m:r>
+            </m:den>
+          </m:f>
+          <m:r>
+            <w:rPr>
+              <w:rFonts w:ascii="Cambria Math" w:hAnsi="Cambria Math" w:cs="Times New Roman"/>
+            </w:rPr>
+            <m:t>k</m:t>
+          </m:r>
+          <m:sSup>
+            <m:sSupPr>
+              <m:ctrlPr>
+                <w:rPr>
+                  <w:rFonts w:ascii="Cambria Math" w:hAnsi="Cambria Math" w:cs="Times New Roman"/>
+                  <w:i/>
+                </w:rPr>
+              </m:ctrlPr>
+            </m:sSupPr>
+            <m:e>
+              <m:d>
+                <m:dPr>
+                  <m:ctrlPr>
+                    <w:rPr>
+                      <w:rFonts w:ascii="Cambria Math" w:hAnsi="Cambria Math" w:cs="Times New Roman"/>
+                      <w:i/>
+                    </w:rPr>
+                  </m:ctrlPr>
+                </m:dPr>
+                <m:e>
+                  <m:f>
+                    <m:fPr>
+                      <m:ctrlPr>
+                        <w:rPr>
+                          <w:rFonts w:ascii="Cambria Math" w:hAnsi="Cambria Math" w:cs="Times New Roman"/>
+                          <w:i/>
+                        </w:rPr>
+                      </m:ctrlPr>
+                    </m:fPr>
+                    <m:num>
+                      <m:sSub>
+                        <m:sSubPr>
+                          <m:ctrlPr>
+                            <w:rPr>
+                              <w:rFonts w:ascii="Cambria Math" w:hAnsi="Cambria Math" w:cs="Times New Roman"/>
+                              <w:i/>
+                            </w:rPr>
+                          </m:ctrlPr>
+                        </m:sSubPr>
+                        <m:e>
+                          <m:r>
+                            <w:rPr>
+                              <w:rFonts w:ascii="Cambria Math" w:hAnsi="Cambria Math" w:cs="Times New Roman"/>
+                            </w:rPr>
+                            <m:t>A</m:t>
+                          </m:r>
+                        </m:e>
+                        <m:sub>
+                          <m:r>
+                            <w:rPr>
+                              <w:rFonts w:ascii="Cambria Math" w:hAnsi="Cambria Math" w:cs="Times New Roman"/>
+                            </w:rPr>
+                            <m:t>0</m:t>
+                          </m:r>
+                        </m:sub>
+                      </m:sSub>
+                    </m:num>
+                    <m:den>
+                      <m:r>
+                        <w:rPr>
+                          <w:rFonts w:ascii="Cambria Math" w:hAnsi="Cambria Math" w:cs="Times New Roman"/>
+                        </w:rPr>
+                        <m:t>e</m:t>
+                      </m:r>
+                    </m:den>
+                  </m:f>
+                </m:e>
+              </m:d>
+            </m:e>
+            <m:sup>
+              <m:r>
+                <w:rPr>
+                  <w:rFonts w:ascii="Cambria Math" w:hAnsi="Cambria Math" w:cs="Times New Roman"/>
+                </w:rPr>
+                <m:t>2</m:t>
+              </m:r>
+            </m:sup>
+          </m:sSup>
+        </m:oMath>
+      </m:oMathPara>
+      <w:bookmarkEnd w:id="2"/>
+    </w:p>
+    <w:p>
+      <w:pPr>
+        <w:rPr>
+          <w:rFonts w:ascii="Times New Roman" w:eastAsiaTheme="minorEastAsia" w:hAnsi="Times New Roman" w:cs="Times New Roman"/>
+        </w:rPr>
+      </w:pPr>
+    </w:p>
+    <w:p>
+      <w:pPr>
+        <w:rPr>
+          <w:rFonts w:ascii="Times New Roman" w:eastAsiaTheme="minorEastAsia" w:hAnsi="Times New Roman" w:cs="Times New Roman"/>
+        </w:rPr>
+      </w:pPr>
+      <m:oMathPara>
+        <m:oMath>
+          <m:sSub>
+            <m:sSubPr>
+              <m:ctrlPr>
+                <w:rPr>
+                  <w:rFonts w:ascii="Cambria Math" w:eastAsiaTheme="minorEastAsia" w:hAnsi="Cambria Math" w:cs="Times New Roman"/>
+                  <w:i/>
+                </w:rPr>
+              </m:ctrlPr>
+            </m:sSubPr>
+            <m:e>
+              <m:r>
+                <w:rPr>
+                  <w:rFonts w:ascii="Cambria Math" w:eastAsiaTheme="minorEastAsia" w:hAnsi="Cambria Math" w:cs="Times New Roman"/>
+                </w:rPr>
+                <m:t>t</m:t>
+              </m:r>
+            </m:e>
+            <m:sub>
+              <m:r>
+                <w:rPr>
+                  <w:rFonts w:ascii="Cambria Math" w:eastAsiaTheme="minorEastAsia" w:hAnsi="Cambria Math" w:cs="Times New Roman"/>
+                </w:rPr>
+                <m:t>x</m:t>
+              </m:r>
+            </m:sub>
+          </m:sSub>
+          <m:r>
+            <w:rPr>
+              <w:rFonts w:ascii="Cambria Math" w:eastAsiaTheme="minorEastAsia" w:hAnsi="Cambria Math" w:cs="Times New Roman"/>
+            </w:rPr>
+            <m:t>=</m:t>
           </m:r>
           <m:r>
             <w:rPr>
-              <w:rFonts w:ascii="Cambria Math" w:eastAsiaTheme="minorEastAsia" w:hAnsi="Cambria Math"/>
+              <w:rFonts w:ascii="Cambria Math" w:eastAsiaTheme="minorEastAsia" w:hAnsi="Cambria Math" w:cs="Times New Roman"/>
             </w:rPr>
-            <m:t>22.63</m:t>
+            <m:t>-</m:t>
+          </m:r>
+          <m:f>
+            <m:fPr>
+              <m:ctrlPr>
+                <w:rPr>
+                  <w:rFonts w:ascii="Cambria Math" w:eastAsiaTheme="minorEastAsia" w:hAnsi="Cambria Math" w:cs="Times New Roman"/>
+                  <w:i/>
+                </w:rPr>
+              </m:ctrlPr>
+            </m:fPr>
+            <m:num>
+              <m:r>
+                <w:rPr>
+                  <w:rFonts w:ascii="Cambria Math" w:eastAsiaTheme="minorEastAsia" w:hAnsi="Cambria Math" w:cs="Times New Roman"/>
+                </w:rPr>
+                <m:t>1</m:t>
+              </m:r>
+            </m:num>
+            <m:den>
+              <m:r>
+                <w:rPr>
+                  <w:rFonts w:ascii="Cambria Math" w:eastAsiaTheme="minorEastAsia" w:hAnsi="Cambria Math" w:cs="Times New Roman"/>
+                </w:rPr>
+                <m:t>0.04</m:t>
+              </m:r>
+            </m:den>
+          </m:f>
+          <m:func>
+            <m:funcPr>
+              <m:ctrlPr>
+                <w:rPr>
+                  <w:rFonts w:ascii="Cambria Math" w:eastAsiaTheme="minorEastAsia" w:hAnsi="Cambria Math" w:cs="Times New Roman"/>
+                  <w:i/>
+                </w:rPr>
+              </m:ctrlPr>
+            </m:funcPr>
+            <m:fName>
+              <m:r>
+                <m:rPr>
+                  <m:sty m:val="p"/>
+                </m:rPr>
+                <w:rPr>
+                  <w:rFonts w:ascii="Cambria Math" w:eastAsiaTheme="minorEastAsia" w:hAnsi="Cambria Math" w:cs="Times New Roman"/>
+                </w:rPr>
+                <m:t>ln</m:t>
+              </m:r>
+            </m:fName>
+            <m:e>
+              <m:d>
+                <m:dPr>
+                  <m:ctrlPr>
+                    <w:rPr>
+                      <w:rFonts w:ascii="Cambria Math" w:eastAsiaTheme="minorEastAsia" w:hAnsi="Cambria Math" w:cs="Times New Roman"/>
+                      <w:i/>
+                    </w:rPr>
+                  </m:ctrlPr>
+                </m:dPr>
+                <m:e>
+                  <m:f>
+                    <m:fPr>
+                      <m:ctrlPr>
+                        <w:rPr>
+                          <w:rFonts w:ascii="Cambria Math" w:hAnsi="Cambria Math" w:cs="Times New Roman"/>
+                          <w:i/>
+                        </w:rPr>
+                      </m:ctrlPr>
+                    </m:fPr>
+                    <m:num>
+                      <m:r>
+                        <w:rPr>
+                          <w:rFonts w:ascii="Cambria Math" w:hAnsi="Cambria Math" w:cs="Times New Roman"/>
+                        </w:rPr>
+                        <m:t>1</m:t>
+                      </m:r>
+                    </m:num>
+                    <m:den>
+                      <m:r>
+                        <w:rPr>
+                          <w:rFonts w:ascii="Cambria Math" w:hAnsi="Cambria Math" w:cs="Times New Roman"/>
+                        </w:rPr>
+                        <m:t>2</m:t>
+                      </m:r>
+                      <m:r>
+                        <w:rPr>
+                          <w:rFonts w:ascii="Cambria Math" w:hAnsi="Cambria Math" w:cs="Times New Roman"/>
+                        </w:rPr>
+                        <m:t>*0.0448</m:t>
+                      </m:r>
+                    </m:den>
+                  </m:f>
+                  <m:r>
+                    <w:rPr>
+                      <w:rFonts w:ascii="Cambria Math" w:hAnsi="Cambria Math" w:cs="Times New Roman"/>
+                    </w:rPr>
+                    <m:t>k</m:t>
+                  </m:r>
+                  <m:sSup>
+                    <m:sSupPr>
+                      <m:ctrlPr>
+                        <w:rPr>
+                          <w:rFonts w:ascii="Cambria Math" w:hAnsi="Cambria Math" w:cs="Times New Roman"/>
+                          <w:i/>
+                        </w:rPr>
+                      </m:ctrlPr>
+                    </m:sSupPr>
+                    <m:e>
+                      <m:d>
+                        <m:dPr>
+                          <m:ctrlPr>
+                            <w:rPr>
+                              <w:rFonts w:ascii="Cambria Math" w:hAnsi="Cambria Math" w:cs="Times New Roman"/>
+                              <w:i/>
+                            </w:rPr>
+                          </m:ctrlPr>
+                        </m:dPr>
+                        <m:e>
+                          <m:f>
+                            <m:fPr>
+                              <m:ctrlPr>
+                                <w:rPr>
+                                  <w:rFonts w:ascii="Cambria Math" w:hAnsi="Cambria Math" w:cs="Times New Roman"/>
+                                  <w:i/>
+                                </w:rPr>
+                              </m:ctrlPr>
+                            </m:fPr>
+                            <m:num>
+                              <m:sSub>
+                                <m:sSubPr>
+                                  <m:ctrlPr>
+                                    <w:rPr>
+                                      <w:rFonts w:ascii="Cambria Math" w:hAnsi="Cambria Math" w:cs="Times New Roman"/>
+                                      <w:i/>
+                                    </w:rPr>
+                                  </m:ctrlPr>
+                                </m:sSubPr>
+                                <m:e>
+                                  <m:r>
+                                    <w:rPr>
+                                      <w:rFonts w:ascii="Cambria Math" w:hAnsi="Cambria Math" w:cs="Times New Roman"/>
+                                    </w:rPr>
+                                    <m:t>A</m:t>
+                                  </m:r>
+                                </m:e>
+                                <m:sub>
+                                  <m:r>
+                                    <w:rPr>
+                                      <w:rFonts w:ascii="Cambria Math" w:hAnsi="Cambria Math" w:cs="Times New Roman"/>
+                                    </w:rPr>
+                                    <m:t>0</m:t>
+                                  </m:r>
+                                </m:sub>
+                              </m:sSub>
+                            </m:num>
+                            <m:den>
+                              <m:r>
+                                <w:rPr>
+                                  <w:rFonts w:ascii="Cambria Math" w:hAnsi="Cambria Math" w:cs="Times New Roman"/>
+                                </w:rPr>
+                                <m:t>e</m:t>
+                              </m:r>
+                            </m:den>
+                          </m:f>
+                        </m:e>
+                      </m:d>
+                    </m:e>
+                    <m:sup>
+                      <m:r>
+                        <w:rPr>
+                          <w:rFonts w:ascii="Cambria Math" w:hAnsi="Cambria Math" w:cs="Times New Roman"/>
+                        </w:rPr>
+                        <m:t>2</m:t>
+                      </m:r>
+                    </m:sup>
+                  </m:sSup>
+                  <m:ctrlPr>
+                    <w:rPr>
+                      <w:rFonts w:ascii="Cambria Math" w:hAnsi="Cambria Math" w:cs="Times New Roman"/>
+                      <w:i/>
+                    </w:rPr>
+                  </m:ctrlPr>
+                </m:e>
+              </m:d>
+            </m:e>
+          </m:func>
+          <m:r>
+            <w:rPr>
+              <w:rFonts w:ascii="Cambria Math" w:eastAsiaTheme="minorEastAsia" w:hAnsi="Cambria Math" w:cs="Times New Roman"/>
+            </w:rPr>
+            <m:t>=108</m:t>
           </m:r>
           <m:r>
             <w:rPr>
-              <w:rFonts w:ascii="Cambria Math" w:eastAsiaTheme="minorEastAsia" w:hAnsi="Cambria Math"/>
+              <w:rFonts w:ascii="Cambria Math" w:eastAsiaTheme="minorEastAsia" w:hAnsi="Cambria Math" w:cs="Times New Roman"/>
             </w:rPr>
-            <m:t>s</m:t>
+            <m:t xml:space="preserve"> s</m:t>
           </m:r>
         </m:oMath>
       </m:oMathPara>
     </w:p>
-    <w:p/>
     <w:p>
       <w:pPr>
         <w:rPr>
-          <w:b/>
+          <w:rFonts w:ascii="Times New Roman" w:hAnsi="Times New Roman" w:cs="Times New Roman"/>
         </w:rPr>
       </w:pPr>
-      <w:r>
-        <w:rPr>
-          <w:b/>
-        </w:rPr>
-        <w:br w:type="page"/>
-      </w:r>
     </w:p>
     <w:p>
-      <w:r>
-        <w:rPr>
+      <w:pPr>
+        <w:rPr>
+          <w:rFonts w:ascii="Times New Roman" w:hAnsi="Times New Roman" w:cs="Times New Roman"/>
+        </w:rPr>
+      </w:pPr>
+      <w:r>
+        <w:rPr>
+          <w:rFonts w:ascii="Times New Roman" w:hAnsi="Times New Roman" w:cs="Times New Roman"/>
+        </w:rPr>
+        <w:t xml:space="preserve">It will take 108 seconds for the system’s amplitude of oscillation to decrease by a factor of </w:t>
+      </w:r>
+      <w:r>
+        <w:rPr>
+          <w:rFonts w:ascii="Times New Roman" w:hAnsi="Times New Roman" w:cs="Times New Roman"/>
+          <w:i/>
+        </w:rPr>
+        <w:t>e</w:t>
+      </w:r>
+      <w:r>
+        <w:rPr>
+          <w:rFonts w:ascii="Times New Roman" w:hAnsi="Times New Roman" w:cs="Times New Roman"/>
+        </w:rPr>
+        <w:t>.</w:t>
+      </w:r>
+    </w:p>
+    <w:p>
+      <w:pPr>
+        <w:rPr>
+          <w:rFonts w:ascii="Times New Roman" w:hAnsi="Times New Roman" w:cs="Times New Roman"/>
+          <w:b/>
+        </w:rPr>
+      </w:pPr>
+      <w:r>
+        <w:rPr>
+          <w:rFonts w:ascii="Times New Roman" w:hAnsi="Times New Roman" w:cs="Times New Roman"/>
+          <w:b/>
+        </w:rPr>
+        <w:br w:type="page"/>
+      </w:r>
+    </w:p>
+    <w:p>
+      <w:pPr>
+        <w:rPr>
+          <w:rFonts w:ascii="Times New Roman" w:hAnsi="Times New Roman" w:cs="Times New Roman"/>
+        </w:rPr>
+      </w:pPr>
+      <w:r>
+        <w:rPr>
+          <w:rFonts w:ascii="Times New Roman" w:hAnsi="Times New Roman" w:cs="Times New Roman"/>
           <w:b/>
         </w:rPr>
         <w:lastRenderedPageBreak/>
         <w:t>Presentation Mini-Report</w:t>
       </w:r>
       <w:r>
+        <w:rPr>
+          <w:rFonts w:ascii="Times New Roman" w:hAnsi="Times New Roman" w:cs="Times New Roman"/>
+        </w:rPr>
         <w:t xml:space="preserve"> </w:t>
       </w:r>
     </w:p>
-    <w:p/>
     <w:p>
-      <w:bookmarkStart w:id="1" w:name="_GoBack"/>
-      <w:bookmarkEnd w:id="1"/>
+      <w:pPr>
+        <w:rPr>
+          <w:rFonts w:ascii="Times New Roman" w:hAnsi="Times New Roman" w:cs="Times New Roman"/>
+        </w:rPr>
+      </w:pPr>
+    </w:p>
+    <w:p>
+      <w:pPr>
+        <w:jc w:val="center"/>
+        <w:rPr>
+          <w:rFonts w:ascii="Times New Roman" w:hAnsi="Times New Roman" w:cs="Times New Roman"/>
+          <w:b/>
+        </w:rPr>
+      </w:pPr>
+      <w:r>
+        <w:rPr>
+          <w:rFonts w:ascii="Times New Roman" w:hAnsi="Times New Roman" w:cs="Times New Roman"/>
+          <w:b/>
+        </w:rPr>
+        <w:t xml:space="preserve">Mechanical Energy </w:t>
+      </w:r>
+      <w:r>
+        <w:rPr>
+          <w:rFonts w:ascii="Times New Roman" w:hAnsi="Times New Roman" w:cs="Times New Roman"/>
+          <w:b/>
+        </w:rPr>
+        <w:t>Composition of an Oscillating System</w:t>
+      </w:r>
+    </w:p>
+    <w:p>
+      <w:pPr>
+        <w:jc w:val="center"/>
+        <w:rPr>
+          <w:rFonts w:ascii="Times New Roman" w:hAnsi="Times New Roman" w:cs="Times New Roman"/>
+          <w:b/>
+        </w:rPr>
+      </w:pPr>
+    </w:p>
+    <w:p>
+      <w:pPr>
+        <w:jc w:val="center"/>
+        <w:rPr>
+          <w:rFonts w:ascii="Times New Roman" w:hAnsi="Times New Roman" w:cs="Times New Roman"/>
+          <w:vertAlign w:val="superscript"/>
+        </w:rPr>
+      </w:pPr>
+      <w:r>
+        <w:rPr>
+          <w:rFonts w:ascii="Times New Roman" w:hAnsi="Times New Roman" w:cs="Times New Roman"/>
+        </w:rPr>
+        <w:t>K. Y. Agi</w:t>
+      </w:r>
+      <w:r>
+        <w:rPr>
+          <w:rFonts w:ascii="Times New Roman" w:hAnsi="Times New Roman" w:cs="Times New Roman"/>
+          <w:vertAlign w:val="superscript"/>
+        </w:rPr>
+        <w:t>1</w:t>
+      </w:r>
+    </w:p>
+    <w:p>
+      <w:pPr>
+        <w:rPr>
+          <w:rFonts w:ascii="Times New Roman" w:hAnsi="Times New Roman" w:cs="Times New Roman"/>
+        </w:rPr>
+      </w:pPr>
+    </w:p>
+    <w:p>
+      <w:pPr>
+        <w:rPr>
+          <w:rFonts w:ascii="Times New Roman" w:hAnsi="Times New Roman" w:cs="Times New Roman"/>
+        </w:rPr>
+      </w:pPr>
+      <w:r>
+        <w:rPr>
+          <w:rFonts w:ascii="Times New Roman" w:hAnsi="Times New Roman" w:cs="Times New Roman"/>
+        </w:rPr>
+        <w:tab/>
+        <w:t xml:space="preserve">Mechanical energy in a system is a combination of kinetic and potential energy. The law of conservation of energy states that energy may be transferred between states, but it cannot be created or destroyed. In this experiment, we measured the breakdown of our oscillating system’s mechanical energy into kinetic and potential energy. </w:t>
+      </w:r>
+      <w:r>
+        <w:rPr>
+          <w:rFonts w:ascii="Times New Roman" w:hAnsi="Times New Roman" w:cs="Times New Roman"/>
+        </w:rPr>
+        <w:t>We sought to verify this principle with a photogate comb attached to a glider on an air track that has two springs</w:t>
+      </w:r>
+      <w:r>
+        <w:rPr>
+          <w:rFonts w:ascii="Times New Roman" w:hAnsi="Times New Roman" w:cs="Times New Roman"/>
+        </w:rPr>
+        <w:t xml:space="preserve"> attached to it</w:t>
+      </w:r>
+      <w:r>
+        <w:rPr>
+          <w:rFonts w:ascii="Times New Roman" w:hAnsi="Times New Roman" w:cs="Times New Roman"/>
+        </w:rPr>
+        <w:t xml:space="preserve"> on </w:t>
+      </w:r>
+      <w:r>
+        <w:rPr>
+          <w:rFonts w:ascii="Times New Roman" w:hAnsi="Times New Roman" w:cs="Times New Roman"/>
+        </w:rPr>
+        <w:t>both</w:t>
+      </w:r>
+      <w:r>
+        <w:rPr>
+          <w:rFonts w:ascii="Times New Roman" w:hAnsi="Times New Roman" w:cs="Times New Roman"/>
+        </w:rPr>
+        <w:t xml:space="preserve"> side</w:t>
+      </w:r>
+      <w:r>
+        <w:rPr>
+          <w:rFonts w:ascii="Times New Roman" w:hAnsi="Times New Roman" w:cs="Times New Roman"/>
+        </w:rPr>
+        <w:t>s</w:t>
+      </w:r>
+      <w:r>
+        <w:rPr>
+          <w:rFonts w:ascii="Times New Roman" w:hAnsi="Times New Roman" w:cs="Times New Roman"/>
+        </w:rPr>
+        <w:t>. We first determined the spring coefficient in our system by hanging masses from the glider via a pulley to see the displacement</w:t>
+      </w:r>
+      <w:r>
+        <w:rPr>
+          <w:rFonts w:ascii="Times New Roman" w:hAnsi="Times New Roman" w:cs="Times New Roman"/>
+        </w:rPr>
+        <w:t xml:space="preserve"> of the glider</w:t>
+      </w:r>
+      <w:r>
+        <w:rPr>
+          <w:rFonts w:ascii="Times New Roman" w:hAnsi="Times New Roman" w:cs="Times New Roman"/>
+        </w:rPr>
+        <w:t xml:space="preserve"> from equilibrium. These values were plotted, and the </w:t>
+      </w:r>
+      <w:r>
+        <w:rPr>
+          <w:rFonts w:ascii="Times New Roman" w:hAnsi="Times New Roman" w:cs="Times New Roman"/>
+        </w:rPr>
+        <w:t>trendline’s slope</w:t>
+      </w:r>
+      <w:r>
+        <w:rPr>
+          <w:rFonts w:ascii="Times New Roman" w:hAnsi="Times New Roman" w:cs="Times New Roman"/>
+        </w:rPr>
+        <w:t xml:space="preserve"> was used as our spring coefficient. </w:t>
+      </w:r>
+      <w:r>
+        <w:rPr>
+          <w:rFonts w:ascii="Times New Roman" w:hAnsi="Times New Roman" w:cs="Times New Roman"/>
+        </w:rPr>
+        <w:t>We then we recorded</w:t>
+      </w:r>
+      <w:r>
+        <w:rPr>
+          <w:rFonts w:ascii="Times New Roman" w:hAnsi="Times New Roman" w:cs="Times New Roman"/>
+        </w:rPr>
+        <w:t xml:space="preserve"> the time at which</w:t>
+      </w:r>
+      <w:r>
+        <w:rPr>
+          <w:rFonts w:ascii="Times New Roman" w:hAnsi="Times New Roman" w:cs="Times New Roman"/>
+        </w:rPr>
+        <w:t xml:space="preserve"> each </w:t>
+      </w:r>
+      <w:r>
+        <w:rPr>
+          <w:rFonts w:ascii="Times New Roman" w:hAnsi="Times New Roman" w:cs="Times New Roman"/>
+        </w:rPr>
+        <w:t>tooth</w:t>
+      </w:r>
+      <w:r>
+        <w:rPr>
+          <w:rFonts w:ascii="Times New Roman" w:hAnsi="Times New Roman" w:cs="Times New Roman"/>
+        </w:rPr>
+        <w:t xml:space="preserve"> of the comb blocked the photogate as the glider oscillated around </w:t>
+      </w:r>
+      <w:r>
+        <w:rPr>
+          <w:rFonts w:ascii="Times New Roman" w:hAnsi="Times New Roman" w:cs="Times New Roman"/>
+        </w:rPr>
+        <w:t>its</w:t>
+      </w:r>
+      <w:r>
+        <w:rPr>
+          <w:rFonts w:ascii="Times New Roman" w:hAnsi="Times New Roman" w:cs="Times New Roman"/>
+        </w:rPr>
+        <w:t xml:space="preserve"> equilibrium point. With these values</w:t>
+      </w:r>
+      <w:r>
+        <w:rPr>
+          <w:rFonts w:ascii="Times New Roman" w:hAnsi="Times New Roman" w:cs="Times New Roman"/>
+        </w:rPr>
+        <w:t>,</w:t>
+      </w:r>
+      <w:r>
+        <w:rPr>
+          <w:rFonts w:ascii="Times New Roman" w:hAnsi="Times New Roman" w:cs="Times New Roman"/>
+        </w:rPr>
+        <w:t xml:space="preserve"> we calculated the kinetic and potential energy of the system at each </w:t>
+      </w:r>
+      <w:r>
+        <w:rPr>
+          <w:rFonts w:ascii="Times New Roman" w:hAnsi="Times New Roman" w:cs="Times New Roman"/>
+        </w:rPr>
+        <w:t>moment</w:t>
+      </w:r>
+      <w:r>
+        <w:rPr>
+          <w:rFonts w:ascii="Times New Roman" w:hAnsi="Times New Roman" w:cs="Times New Roman"/>
+        </w:rPr>
+        <w:t xml:space="preserve">. To find the total mechanical energy of the system, we added each </w:t>
+      </w:r>
+      <w:r>
+        <w:rPr>
+          <w:rFonts w:ascii="Times New Roman" w:hAnsi="Times New Roman" w:cs="Times New Roman"/>
+        </w:rPr>
+        <w:t>corresponding value</w:t>
+      </w:r>
+      <w:r>
+        <w:rPr>
+          <w:rFonts w:ascii="Times New Roman" w:hAnsi="Times New Roman" w:cs="Times New Roman"/>
+        </w:rPr>
+        <w:t xml:space="preserve"> </w:t>
+      </w:r>
+      <w:r>
+        <w:rPr>
+          <w:rFonts w:ascii="Times New Roman" w:hAnsi="Times New Roman" w:cs="Times New Roman"/>
+        </w:rPr>
+        <w:t>pair. Our data showed that some energy was lost as thermal energy from friction. However, energy would have been completely conserved in an ideal system.</w:t>
+      </w:r>
+    </w:p>
+    <w:p>
+      <w:pPr>
+        <w:rPr>
+          <w:rFonts w:ascii="Times New Roman" w:hAnsi="Times New Roman" w:cs="Times New Roman"/>
+        </w:rPr>
+      </w:pPr>
+    </w:p>
+    <w:p>
+      <w:pPr>
+        <w:rPr>
+          <w:rFonts w:ascii="Times New Roman" w:hAnsi="Times New Roman" w:cs="Times New Roman"/>
+        </w:rPr>
+      </w:pPr>
+      <w:r>
+        <w:rPr>
+          <w:rFonts w:ascii="Times New Roman" w:hAnsi="Times New Roman" w:cs="Times New Roman"/>
+          <w:vertAlign w:val="superscript"/>
+        </w:rPr>
+        <w:t>1</w:t>
+      </w:r>
+      <w:r>
+        <w:rPr>
+          <w:rFonts w:ascii="Times New Roman" w:hAnsi="Times New Roman" w:cs="Times New Roman"/>
+        </w:rPr>
+        <w:t>Department of Engineering and Applied Sciences, University of California, Los Angeles</w:t>
+      </w:r>
+    </w:p>
+    <w:p>
+      <w:pPr>
+        <w:rPr>
+          <w:rFonts w:ascii="Times New Roman" w:hAnsi="Times New Roman" w:cs="Times New Roman"/>
+        </w:rPr>
+      </w:pPr>
+    </w:p>
+    <w:p>
+      <w:pPr>
+        <w:rPr>
+          <w:rFonts w:ascii="Times New Roman" w:hAnsi="Times New Roman" w:cs="Times New Roman"/>
+        </w:rPr>
+      </w:pPr>
+      <w:r>
+        <w:rPr>
+          <w:rFonts w:ascii="Times New Roman" w:hAnsi="Times New Roman" w:cs="Times New Roman"/>
+        </w:rPr>
+        <w:t xml:space="preserve">Word Count: </w:t>
+      </w:r>
+      <w:r>
+        <w:rPr>
+          <w:rFonts w:ascii="Times New Roman" w:hAnsi="Times New Roman" w:cs="Times New Roman"/>
+        </w:rPr>
+        <w:t>200</w:t>
+      </w:r>
+    </w:p>
+    <w:p>
+      <w:pPr>
+        <w:rPr>
+          <w:rFonts w:ascii="Times New Roman" w:hAnsi="Times New Roman" w:cs="Times New Roman"/>
+        </w:rPr>
+      </w:pPr>
+      <w:r>
+        <w:rPr>
+          <w:rFonts w:ascii="Times New Roman" w:hAnsi="Times New Roman" w:cs="Times New Roman"/>
+        </w:rPr>
+        <w:br w:type="page"/>
+      </w:r>
+    </w:p>
+    <w:p>
+      <w:pPr>
+        <w:rPr>
+          <w:rFonts w:ascii="Times New Roman" w:hAnsi="Times New Roman" w:cs="Times New Roman"/>
+        </w:rPr>
+      </w:pPr>
+      <w:r>
+        <w:rPr>
+          <w:rFonts w:ascii="Times New Roman" w:hAnsi="Times New Roman" w:cs="Times New Roman"/>
+          <w:b/>
+        </w:rPr>
+        <w:lastRenderedPageBreak/>
+        <w:t>Bibliography</w:t>
+      </w:r>
+      <w:bookmarkStart w:id="3" w:name="_GoBack"/>
+      <w:bookmarkEnd w:id="3"/>
+    </w:p>
+    <w:p>
+      <w:pPr>
+        <w:pStyle w:val="NormalWeb"/>
+        <w:numPr>
+          <w:ilvl w:val="0"/>
+          <w:numId w:val="1"/>
+        </w:numPr>
+      </w:pPr>
+      <w:r>
+        <w:t xml:space="preserve">Campbell, W. C. et al. Physics 4AL: Mechanics Lab Manual (ver. June 27, 2018). (Univ. California Los Angeles, Los Angeles, California). </w:t>
+      </w:r>
     </w:p>
     <w:sectPr>
       <w:pgSz w:w="12240" w:h="15840"/>
@@ -1665,6 +3829,103 @@
     </w:sectPr>
   </w:body>
 </w:document>
+</file>
+
+<file path=word/numbering.xml><?xml version="1.0" encoding="utf-8"?>
+<w:numbering xmlns:wpc="http://schemas.microsoft.com/office/word/2010/wordprocessingCanvas" xmlns:cx="http://schemas.microsoft.com/office/drawing/2014/chartex" xmlns:cx1="http://schemas.microsoft.com/office/drawing/2015/9/8/chartex" xmlns:cx2="http://schemas.microsoft.com/office/drawing/2015/10/21/chartex" xmlns:cx3="http://schemas.microsoft.com/office/drawing/2016/5/9/chartex" xmlns:cx4="http://schemas.microsoft.com/office/drawing/2016/5/10/chartex" xmlns:cx5="http://schemas.microsoft.com/office/drawing/2016/5/11/chartex" xmlns:cx6="http://schemas.microsoft.com/office/drawing/2016/5/12/chartex" xmlns:cx7="http://schemas.microsoft.com/office/drawing/2016/5/13/chartex" xmlns:cx8="http://schemas.microsoft.com/office/drawing/2016/5/14/chartex" xmlns:mc="http://schemas.openxmlformats.org/markup-compatibility/2006" xmlns:aink="http://schemas.microsoft.com/office/drawing/2016/ink" xmlns:am3d="http://schemas.microsoft.com/office/drawing/2017/model3d" xmlns:o="urn:schemas-microsoft-com:office:office" xmlns:r="http://schemas.openxmlformats.org/officeDocument/2006/relationships" xmlns:m="http://schemas.openxmlformats.org/officeDocument/2006/math" xmlns:v="urn:schemas-microsoft-com:vml" xmlns:wp14="http://schemas.microsoft.com/office/word/2010/wordprocessingDrawing" xmlns:wp="http://schemas.openxmlformats.org/drawingml/2006/wordprocessingDrawing" xmlns:w10="urn:schemas-microsoft-com:office:word" xmlns:w="http://schemas.openxmlformats.org/wordprocessingml/2006/main" xmlns:w14="http://schemas.microsoft.com/office/word/2010/wordml" xmlns:w15="http://schemas.microsoft.com/office/word/2012/wordml" xmlns:w16cid="http://schemas.microsoft.com/office/word/2016/wordml/cid" xmlns:w16se="http://schemas.microsoft.com/office/word/2015/wordml/symex" xmlns:wpg="http://schemas.microsoft.com/office/word/2010/wordprocessingGroup" xmlns:wpi="http://schemas.microsoft.com/office/word/2010/wordprocessingInk" xmlns:wne="http://schemas.microsoft.com/office/word/2006/wordml" xmlns:wps="http://schemas.microsoft.com/office/word/2010/wordprocessingShape" mc:Ignorable="w14 w15 w16se w16cid wp14">
+  <w:abstractNum w:abstractNumId="0" w15:restartNumberingAfterBreak="0">
+    <w:nsid w:val="17931807"/>
+    <w:multiLevelType w:val="hybridMultilevel"/>
+    <w:tmpl w:val="2D1E1C46"/>
+    <w:lvl w:ilvl="0" w:tplc="0409000F">
+      <w:start w:val="1"/>
+      <w:numFmt w:val="decimal"/>
+      <w:lvlText w:val="%1."/>
+      <w:lvlJc w:val="left"/>
+      <w:pPr>
+        <w:ind w:left="720" w:hanging="360"/>
+      </w:pPr>
+      <w:rPr>
+        <w:rFonts w:hint="default"/>
+      </w:rPr>
+    </w:lvl>
+    <w:lvl w:ilvl="1" w:tplc="04090019" w:tentative="1">
+      <w:start w:val="1"/>
+      <w:numFmt w:val="lowerLetter"/>
+      <w:lvlText w:val="%2."/>
+      <w:lvlJc w:val="left"/>
+      <w:pPr>
+        <w:ind w:left="1440" w:hanging="360"/>
+      </w:pPr>
+    </w:lvl>
+    <w:lvl w:ilvl="2" w:tplc="0409001B" w:tentative="1">
+      <w:start w:val="1"/>
+      <w:numFmt w:val="lowerRoman"/>
+      <w:lvlText w:val="%3."/>
+      <w:lvlJc w:val="right"/>
+      <w:pPr>
+        <w:ind w:left="2160" w:hanging="180"/>
+      </w:pPr>
+    </w:lvl>
+    <w:lvl w:ilvl="3" w:tplc="0409000F" w:tentative="1">
+      <w:start w:val="1"/>
+      <w:numFmt w:val="decimal"/>
+      <w:lvlText w:val="%4."/>
+      <w:lvlJc w:val="left"/>
+      <w:pPr>
+        <w:ind w:left="2880" w:hanging="360"/>
+      </w:pPr>
+    </w:lvl>
+    <w:lvl w:ilvl="4" w:tplc="04090019" w:tentative="1">
+      <w:start w:val="1"/>
+      <w:numFmt w:val="lowerLetter"/>
+      <w:lvlText w:val="%5."/>
+      <w:lvlJc w:val="left"/>
+      <w:pPr>
+        <w:ind w:left="3600" w:hanging="360"/>
+      </w:pPr>
+    </w:lvl>
+    <w:lvl w:ilvl="5" w:tplc="0409001B" w:tentative="1">
+      <w:start w:val="1"/>
+      <w:numFmt w:val="lowerRoman"/>
+      <w:lvlText w:val="%6."/>
+      <w:lvlJc w:val="right"/>
+      <w:pPr>
+        <w:ind w:left="4320" w:hanging="180"/>
+      </w:pPr>
+    </w:lvl>
+    <w:lvl w:ilvl="6" w:tplc="0409000F" w:tentative="1">
+      <w:start w:val="1"/>
+      <w:numFmt w:val="decimal"/>
+      <w:lvlText w:val="%7."/>
+      <w:lvlJc w:val="left"/>
+      <w:pPr>
+        <w:ind w:left="5040" w:hanging="360"/>
+      </w:pPr>
+    </w:lvl>
+    <w:lvl w:ilvl="7" w:tplc="04090019" w:tentative="1">
+      <w:start w:val="1"/>
+      <w:numFmt w:val="lowerLetter"/>
+      <w:lvlText w:val="%8."/>
+      <w:lvlJc w:val="left"/>
+      <w:pPr>
+        <w:ind w:left="5760" w:hanging="360"/>
+      </w:pPr>
+    </w:lvl>
+    <w:lvl w:ilvl="8" w:tplc="0409001B" w:tentative="1">
+      <w:start w:val="1"/>
+      <w:numFmt w:val="lowerRoman"/>
+      <w:lvlText w:val="%9."/>
+      <w:lvlJc w:val="right"/>
+      <w:pPr>
+        <w:ind w:left="6480" w:hanging="180"/>
+      </w:pPr>
+    </w:lvl>
+  </w:abstractNum>
+  <w:num w:numId="1">
+    <w:abstractNumId w:val="0"/>
+  </w:num>
+</w:numbering>
 </file>
 
 <file path=word/styles.xml><?xml version="1.0" encoding="utf-8"?>
@@ -2111,6 +4372,30 @@
     <w:rsid w:val="006B7350"/>
     <w:rPr>
       <w:color w:val="808080"/>
+    </w:rPr>
+  </w:style>
+  <w:style w:type="paragraph" w:styleId="ListParagraph">
+    <w:name w:val="List Paragraph"/>
+    <w:basedOn w:val="Normal"/>
+    <w:uiPriority w:val="34"/>
+    <w:qFormat/>
+    <w:rsid w:val="00C94FAF"/>
+    <w:pPr>
+      <w:ind w:left="720"/>
+      <w:contextualSpacing/>
+    </w:pPr>
+  </w:style>
+  <w:style w:type="paragraph" w:styleId="NormalWeb">
+    <w:name w:val="Normal (Web)"/>
+    <w:basedOn w:val="Normal"/>
+    <w:uiPriority w:val="99"/>
+    <w:unhideWhenUsed/>
+    <w:rsid w:val="00C94FAF"/>
+    <w:pPr>
+      <w:spacing w:before="100" w:beforeAutospacing="1" w:after="100" w:afterAutospacing="1"/>
+    </w:pPr>
+    <w:rPr>
+      <w:rFonts w:ascii="Times New Roman" w:eastAsia="Times New Roman" w:hAnsi="Times New Roman" w:cs="Times New Roman"/>
     </w:rPr>
   </w:style>
 </w:styles>
@@ -6366,7 +8651,7 @@
           <c:smooth val="0"/>
           <c:extLst>
             <c:ext xmlns:c16="http://schemas.microsoft.com/office/drawing/2014/chart" uri="{C3380CC4-5D6E-409C-BE32-E72D297353CC}">
-              <c16:uniqueId val="{00000000-A197-9F40-9266-706DE2F6BDDD}"/>
+              <c16:uniqueId val="{00000000-6C2E-D641-9C21-2293BEEC9EC8}"/>
             </c:ext>
           </c:extLst>
         </c:ser>
@@ -8259,7 +10544,7 @@
           <c:smooth val="0"/>
           <c:extLst>
             <c:ext xmlns:c16="http://schemas.microsoft.com/office/drawing/2014/chart" uri="{C3380CC4-5D6E-409C-BE32-E72D297353CC}">
-              <c16:uniqueId val="{00000001-A197-9F40-9266-706DE2F6BDDD}"/>
+              <c16:uniqueId val="{00000001-6C2E-D641-9C21-2293BEEC9EC8}"/>
             </c:ext>
           </c:extLst>
         </c:ser>
@@ -8304,16 +10589,16 @@
               <a:ln w="19050" cap="rnd">
                 <a:solidFill>
                   <a:srgbClr val="7030A0">
-                    <a:alpha val="50000"/>
+                    <a:alpha val="55000"/>
                   </a:srgbClr>
                 </a:solidFill>
                 <a:prstDash val="solid"/>
               </a:ln>
               <a:effectLst/>
             </c:spPr>
-            <c:trendlineType val="linear"/>
+            <c:trendlineType val="exp"/>
             <c:forward val="0.30000000000000004"/>
-            <c:backward val="0.30000000000000004"/>
+            <c:backward val="0.2"/>
             <c:dispRSqr val="0"/>
             <c:dispEq val="0"/>
           </c:trendline>
@@ -10170,7 +12455,7 @@
           <c:smooth val="0"/>
           <c:extLst>
             <c:ext xmlns:c16="http://schemas.microsoft.com/office/drawing/2014/chart" uri="{C3380CC4-5D6E-409C-BE32-E72D297353CC}">
-              <c16:uniqueId val="{00000003-A197-9F40-9266-706DE2F6BDDD}"/>
+              <c16:uniqueId val="{00000003-6C2E-D641-9C21-2293BEEC9EC8}"/>
             </c:ext>
           </c:extLst>
         </c:ser>
@@ -10277,7 +12562,7 @@
         <c:numFmt formatCode="General" sourceLinked="1"/>
         <c:majorTickMark val="none"/>
         <c:minorTickMark val="none"/>
-        <c:tickLblPos val="nextTo"/>
+        <c:tickLblPos val="low"/>
         <c:spPr>
           <a:noFill/>
           <a:ln w="9525" cap="flat" cmpd="sng" algn="ctr">

</xml_diff>